<commit_message>
The details of the sysadmin pages are added.
</commit_message>
<xml_diff>
--- a/doc/Endpoints.docx
+++ b/doc/Endpoints.docx
@@ -378,29 +378,7 @@
         <w:rPr>
           <w:rStyle w:val="Code"/>
         </w:rPr>
-        <w:t>POST /</w:t>
-      </w:r>
-      <w:proofErr w:type="spellStart"/>
-      <w:r>
-        <w:rPr>
-          <w:rStyle w:val="Code"/>
-        </w:rPr>
-        <w:t>Find</w:t>
-      </w:r>
-      <w:proofErr w:type="gramStart"/>
-      <w:r>
-        <w:rPr>
-          <w:rStyle w:val="Code"/>
-        </w:rPr>
-        <w:t>?q</w:t>
-      </w:r>
-      <w:proofErr w:type="spellEnd"/>
-      <w:proofErr w:type="gramEnd"/>
-      <w:r>
-        <w:rPr>
-          <w:rStyle w:val="Code"/>
-        </w:rPr>
-        <w:t>={filter expression}</w:t>
+        <w:t>POST /Find?q={filter expression}</w:t>
       </w:r>
     </w:p>
     <w:p>
@@ -445,29 +423,7 @@
         <w:rPr>
           <w:rStyle w:val="Code"/>
         </w:rPr>
-        <w:t>GET /</w:t>
-      </w:r>
-      <w:proofErr w:type="spellStart"/>
-      <w:r>
-        <w:rPr>
-          <w:rStyle w:val="Code"/>
-        </w:rPr>
-        <w:t>Find</w:t>
-      </w:r>
-      <w:proofErr w:type="gramStart"/>
-      <w:r>
-        <w:rPr>
-          <w:rStyle w:val="Code"/>
-        </w:rPr>
-        <w:t>?id</w:t>
-      </w:r>
-      <w:proofErr w:type="spellEnd"/>
-      <w:proofErr w:type="gramEnd"/>
-      <w:r>
-        <w:rPr>
-          <w:rStyle w:val="Code"/>
-        </w:rPr>
-        <w:t>={organization ID}</w:t>
+        <w:t>GET /Find?id={organization ID}</w:t>
       </w:r>
     </w:p>
     <w:p>
@@ -533,29 +489,7 @@
         <w:rPr>
           <w:rStyle w:val="Code"/>
         </w:rPr>
-        <w:t>GET /</w:t>
-      </w:r>
-      <w:proofErr w:type="spellStart"/>
-      <w:r>
-        <w:rPr>
-          <w:rStyle w:val="Code"/>
-        </w:rPr>
-        <w:t>Search</w:t>
-      </w:r>
-      <w:proofErr w:type="gramStart"/>
-      <w:r>
-        <w:rPr>
-          <w:rStyle w:val="Code"/>
-        </w:rPr>
-        <w:t>?k</w:t>
-      </w:r>
-      <w:proofErr w:type="spellEnd"/>
-      <w:proofErr w:type="gramEnd"/>
-      <w:r>
-        <w:rPr>
-          <w:rStyle w:val="Code"/>
-        </w:rPr>
-        <w:t>={search keyword}</w:t>
+        <w:t>GET /Search?k={search keyword}</w:t>
       </w:r>
     </w:p>
     <w:p>
@@ -600,29 +534,7 @@
         <w:rPr>
           <w:rStyle w:val="Code"/>
         </w:rPr>
-        <w:t>GET /</w:t>
-      </w:r>
-      <w:proofErr w:type="spellStart"/>
-      <w:r>
-        <w:rPr>
-          <w:rStyle w:val="Code"/>
-        </w:rPr>
-        <w:t>Search</w:t>
-      </w:r>
-      <w:proofErr w:type="gramStart"/>
-      <w:r>
-        <w:rPr>
-          <w:rStyle w:val="Code"/>
-        </w:rPr>
-        <w:t>?k</w:t>
-      </w:r>
-      <w:proofErr w:type="spellEnd"/>
-      <w:proofErr w:type="gramEnd"/>
-      <w:r>
-        <w:rPr>
-          <w:rStyle w:val="Code"/>
-        </w:rPr>
-        <w:t>={search keyword}&amp;a={</w:t>
+        <w:t>GET /Search?k={search keyword}&amp;a={</w:t>
       </w:r>
       <w:r>
         <w:rPr>
@@ -911,21 +823,7 @@
         <w:rPr>
           <w:rStyle w:val="Code"/>
         </w:rPr>
-        <w:t>GET /org</w:t>
-      </w:r>
-      <w:proofErr w:type="gramStart"/>
-      <w:r>
-        <w:rPr>
-          <w:rStyle w:val="Code"/>
-        </w:rPr>
-        <w:t>/{</w:t>
-      </w:r>
-      <w:proofErr w:type="gramEnd"/>
-      <w:r>
-        <w:rPr>
-          <w:rStyle w:val="Code"/>
-        </w:rPr>
-        <w:t>organization slug}</w:t>
+        <w:t>GET /org/{organization slug}</w:t>
       </w:r>
     </w:p>
     <w:p>
@@ -1012,16 +910,8 @@
         <w:rPr>
           <w:rStyle w:val="Code"/>
         </w:rPr>
-        <w:t>GET /</w:t>
-      </w:r>
-      <w:proofErr w:type="spellStart"/>
-      <w:r>
-        <w:rPr>
-          <w:rStyle w:val="Code"/>
-        </w:rPr>
-        <w:t>MyAccount</w:t>
-      </w:r>
-      <w:proofErr w:type="spellEnd"/>
+        <w:t>GET /MyAccount</w:t>
+      </w:r>
     </w:p>
     <w:p>
       <w:pPr>
@@ -1089,16 +979,8 @@
         <w:rPr>
           <w:rStyle w:val="Code"/>
         </w:rPr>
-        <w:t>DELETE /</w:t>
-      </w:r>
-      <w:proofErr w:type="spellStart"/>
-      <w:r>
-        <w:rPr>
-          <w:rStyle w:val="Code"/>
-        </w:rPr>
-        <w:t>MyAccount</w:t>
-      </w:r>
-      <w:proofErr w:type="spellEnd"/>
+        <w:t>DELETE /MyAccount</w:t>
+      </w:r>
     </w:p>
     <w:p>
       <w:pPr>
@@ -1116,16 +998,8 @@
         <w:rPr>
           <w:rStyle w:val="Code"/>
         </w:rPr>
-        <w:t>/</w:t>
-      </w:r>
-      <w:proofErr w:type="spellStart"/>
-      <w:r>
-        <w:rPr>
-          <w:rStyle w:val="Code"/>
-        </w:rPr>
-        <w:t>MyAccountDeleted</w:t>
-      </w:r>
-      <w:proofErr w:type="spellEnd"/>
+        <w:t>/MyAccountDeleted</w:t>
+      </w:r>
       <w:r>
         <w:rPr>
           <w:lang w:val="en-US"/>
@@ -1174,16 +1048,8 @@
         <w:rPr>
           <w:rStyle w:val="Code"/>
         </w:rPr>
-        <w:t>POST /</w:t>
-      </w:r>
-      <w:proofErr w:type="spellStart"/>
-      <w:r>
-        <w:rPr>
-          <w:rStyle w:val="Code"/>
-        </w:rPr>
-        <w:t>MyAccount</w:t>
-      </w:r>
-      <w:proofErr w:type="spellEnd"/>
+        <w:t>POST /MyAccount</w:t>
+      </w:r>
     </w:p>
     <w:p>
       <w:pPr>
@@ -1247,16 +1113,8 @@
         <w:rPr>
           <w:rStyle w:val="Code"/>
         </w:rPr>
-        <w:t>POST /</w:t>
-      </w:r>
-      <w:proofErr w:type="spellStart"/>
-      <w:r>
-        <w:rPr>
-          <w:rStyle w:val="Code"/>
-        </w:rPr>
-        <w:t>MyAccountEmail</w:t>
-      </w:r>
-      <w:proofErr w:type="spellEnd"/>
+        <w:t>POST /MyAccountEmail</w:t>
+      </w:r>
     </w:p>
     <w:p>
       <w:pPr>
@@ -1401,172 +1259,994 @@
           <w:lang w:val="en-US"/>
         </w:rPr>
         <w:t>Response: the full HTML markup of the page.</w:t>
+      </w:r>
+    </w:p>
+    <w:p>
+      <w:pPr>
+        <w:pStyle w:val="Heading1"/>
+        <w:rPr>
+          <w:lang w:val="en-US"/>
+        </w:rPr>
+      </w:pPr>
+      <w:r>
+        <w:rPr>
+          <w:lang w:val="en-US"/>
+        </w:rPr>
+        <w:t>Edit organization page</w:t>
+      </w:r>
+    </w:p>
+    <w:p>
+      <w:pPr>
+        <w:rPr>
+          <w:lang w:val="en-US"/>
+        </w:rPr>
+      </w:pPr>
+      <w:r>
+        <w:rPr>
+          <w:highlight w:val="yellow"/>
+          <w:lang w:val="en-US"/>
+        </w:rPr>
+        <w:t>TODO</w:t>
+      </w:r>
+    </w:p>
+    <w:p>
+      <w:pPr>
+        <w:rPr>
+          <w:lang w:val="en-US"/>
+        </w:rPr>
+      </w:pPr>
+    </w:p>
+    <w:p>
+      <w:pPr>
+        <w:pStyle w:val="Heading1"/>
+        <w:rPr>
+          <w:lang w:val="en-US"/>
+        </w:rPr>
+      </w:pPr>
+      <w:r>
+        <w:rPr>
+          <w:lang w:val="en-US"/>
+        </w:rPr>
+        <w:t>System administration pages</w:t>
+      </w:r>
+    </w:p>
+    <w:p>
+      <w:pPr>
+        <w:pStyle w:val="Heading2"/>
+        <w:rPr>
+          <w:lang w:val="en-US"/>
+        </w:rPr>
+      </w:pPr>
+      <w:r>
+        <w:rPr>
+          <w:lang w:val="en-US"/>
+        </w:rPr>
+        <w:t>The System Administration page</w:t>
+      </w:r>
+    </w:p>
+    <w:p>
+      <w:pPr>
+        <w:rPr>
+          <w:lang w:val="en-US"/>
+        </w:rPr>
+      </w:pPr>
+      <w:r>
+        <w:rPr>
+          <w:lang w:val="en-US"/>
+        </w:rPr>
+        <w:t>When the page is loaded:</w:t>
+      </w:r>
+    </w:p>
+    <w:p>
+      <w:pPr>
+        <w:rPr>
+          <w:lang w:val="en-US"/>
+        </w:rPr>
+      </w:pPr>
+      <w:r>
+        <w:rPr>
+          <w:lang w:val="en-US"/>
+        </w:rPr>
+        <w:t xml:space="preserve">Request: </w:t>
+      </w:r>
+      <w:r>
+        <w:rPr>
+          <w:rStyle w:val="Code"/>
+        </w:rPr>
+        <w:t>GET /Admin</w:t>
+      </w:r>
+    </w:p>
+    <w:p>
+      <w:pPr>
+        <w:rPr>
+          <w:lang w:val="en-US"/>
+        </w:rPr>
+      </w:pPr>
+      <w:r>
+        <w:rPr>
+          <w:lang w:val="en-US"/>
+        </w:rPr>
+        <w:t>Response: the full HTML markup of the page.</w:t>
+      </w:r>
+    </w:p>
+    <w:p>
+      <w:pPr>
+        <w:rPr>
+          <w:lang w:val="en-US"/>
+        </w:rPr>
+      </w:pPr>
+      <w:r>
+        <w:rPr>
+          <w:lang w:val="en-US"/>
+        </w:rPr>
+        <w:t xml:space="preserve">When the user clicks one of the </w:t>
+      </w:r>
+      <w:r>
+        <w:rPr>
+          <w:rStyle w:val="UI"/>
+        </w:rPr>
+        <w:t>Export…</w:t>
+      </w:r>
+      <w:r>
+        <w:rPr>
+          <w:lang w:val="en-US"/>
+        </w:rPr>
+        <w:t xml:space="preserve"> buttons:</w:t>
+      </w:r>
+    </w:p>
+    <w:p>
+      <w:pPr>
+        <w:rPr>
+          <w:lang w:val="en-US"/>
+        </w:rPr>
+      </w:pPr>
+      <w:r>
+        <w:rPr>
+          <w:lang w:val="en-US"/>
+        </w:rPr>
+        <w:t xml:space="preserve">Request </w:t>
+      </w:r>
+      <w:r>
+        <w:rPr>
+          <w:rStyle w:val="Code"/>
+        </w:rPr>
+        <w:t>GET /Admin/Export/Organizations</w:t>
+      </w:r>
+      <w:r>
+        <w:rPr>
+          <w:lang w:val="en-US"/>
+        </w:rPr>
+        <w:t xml:space="preserve"> or </w:t>
+      </w:r>
+      <w:r>
+        <w:rPr>
+          <w:rStyle w:val="Code"/>
+        </w:rPr>
+        <w:t>GET /Admin/Export/Users</w:t>
+      </w:r>
+    </w:p>
+    <w:p>
+      <w:pPr>
+        <w:rPr>
+          <w:lang w:val="en-US"/>
+        </w:rPr>
+      </w:pPr>
+      <w:r>
+        <w:rPr>
+          <w:lang w:val="en-US"/>
+        </w:rPr>
+        <w:t>Response: JSON which contains the absolute URL of the export file on the server.</w:t>
+      </w:r>
+    </w:p>
+    <w:p>
+      <w:pPr>
+        <w:pStyle w:val="Heading2"/>
+        <w:rPr>
+          <w:lang w:val="en-US"/>
+        </w:rPr>
+      </w:pPr>
+      <w:r>
+        <w:rPr>
+          <w:lang w:val="en-US"/>
+        </w:rPr>
+        <w:lastRenderedPageBreak/>
+        <w:t>The Top-level organizations page</w:t>
+      </w:r>
+    </w:p>
+    <w:p>
+      <w:pPr>
+        <w:rPr>
+          <w:lang w:val="en-US"/>
+        </w:rPr>
+      </w:pPr>
+      <w:r>
+        <w:rPr>
+          <w:lang w:val="en-US"/>
+        </w:rPr>
+        <w:t>When the page is loaded:</w:t>
+      </w:r>
+    </w:p>
+    <w:p>
+      <w:pPr>
+        <w:rPr>
+          <w:lang w:val="en-US"/>
+        </w:rPr>
+      </w:pPr>
+      <w:r>
+        <w:rPr>
+          <w:lang w:val="en-US"/>
+        </w:rPr>
+        <w:t xml:space="preserve">Request: </w:t>
+      </w:r>
+      <w:r>
+        <w:rPr>
+          <w:rStyle w:val="Code"/>
+        </w:rPr>
+        <w:t>GET /Admin/TopOrgs</w:t>
+      </w:r>
+    </w:p>
+    <w:p>
+      <w:pPr>
+        <w:rPr>
+          <w:lang w:val="en-US"/>
+        </w:rPr>
+      </w:pPr>
+      <w:r>
+        <w:rPr>
+          <w:lang w:val="en-US"/>
+        </w:rPr>
+        <w:t>Response: the full HTML markup of the page.</w:t>
+      </w:r>
+    </w:p>
+    <w:p>
+      <w:pPr>
+        <w:rPr>
+          <w:lang w:val="en-US"/>
+        </w:rPr>
+      </w:pPr>
+      <w:r>
+        <w:rPr>
+          <w:lang w:val="en-US"/>
+        </w:rPr>
+        <w:t xml:space="preserve">When the user clicks the </w:t>
+      </w:r>
+      <w:r>
+        <w:rPr>
+          <w:rStyle w:val="UI"/>
+        </w:rPr>
+        <w:t>Delete</w:t>
+      </w:r>
+      <w:r>
+        <w:rPr>
+          <w:lang w:val="en-US"/>
+        </w:rPr>
+        <w:t xml:space="preserve"> button:</w:t>
+      </w:r>
+    </w:p>
+    <w:p>
+      <w:pPr>
+        <w:rPr>
+          <w:lang w:val="en-US"/>
+        </w:rPr>
+      </w:pPr>
+      <w:r>
+        <w:rPr>
+          <w:lang w:val="en-US"/>
+        </w:rPr>
+        <w:t xml:space="preserve">Ajax request: </w:t>
+      </w:r>
+      <w:r>
+        <w:rPr>
+          <w:rStyle w:val="Code"/>
+        </w:rPr>
+        <w:t>DELETE</w:t>
+      </w:r>
+      <w:r>
+        <w:rPr>
+          <w:rStyle w:val="Code"/>
+        </w:rPr>
+        <w:t xml:space="preserve"> /Admin/TopOrgs</w:t>
+      </w:r>
+      <w:r>
+        <w:rPr>
+          <w:rStyle w:val="Code"/>
+        </w:rPr>
+        <w:t>/{ID}</w:t>
+      </w:r>
+    </w:p>
+    <w:p>
+      <w:pPr>
+        <w:rPr>
+          <w:lang w:val="en-US"/>
+        </w:rPr>
+      </w:pPr>
+      <w:r>
+        <w:rPr>
+          <w:lang w:val="en-US"/>
+        </w:rPr>
+        <w:t xml:space="preserve">Ajax </w:t>
+      </w:r>
+      <w:r>
+        <w:rPr>
+          <w:lang w:val="en-US"/>
+        </w:rPr>
+        <w:t xml:space="preserve">Response: </w:t>
+      </w:r>
+      <w:r>
+        <w:rPr>
+          <w:lang w:val="en-US"/>
+        </w:rPr>
+        <w:t>JSON which contains the result of the operation.</w:t>
+      </w:r>
+    </w:p>
+    <w:p>
+      <w:pPr>
+        <w:rPr>
+          <w:lang w:val="en-US"/>
+        </w:rPr>
+      </w:pPr>
+      <w:r>
+        <w:rPr>
+          <w:lang w:val="en-US"/>
+        </w:rPr>
+        <w:t>When the user enters a name into the Add new top-level organization dialog:</w:t>
+      </w:r>
+    </w:p>
+    <w:p>
+      <w:pPr>
+        <w:rPr>
+          <w:lang w:val="en-US"/>
+        </w:rPr>
+      </w:pPr>
+      <w:r>
+        <w:rPr>
+          <w:lang w:val="en-US"/>
+        </w:rPr>
+        <w:t xml:space="preserve">Ajax request: </w:t>
+      </w:r>
+      <w:r>
+        <w:rPr>
+          <w:rStyle w:val="Code"/>
+        </w:rPr>
+        <w:t>GET /Admin/TopOrgs?Name={name}</w:t>
+      </w:r>
+    </w:p>
+    <w:p>
+      <w:pPr>
+        <w:rPr>
+          <w:lang w:val="en-US"/>
+        </w:rPr>
+      </w:pPr>
+      <w:r>
+        <w:rPr>
+          <w:lang w:val="en-US"/>
+        </w:rPr>
+        <w:t>Ajax response: JSON which contains whether an organization exists with the given name.</w:t>
+      </w:r>
+    </w:p>
+    <w:p>
+      <w:pPr>
+        <w:rPr>
+          <w:lang w:val="en-US"/>
+        </w:rPr>
+      </w:pPr>
+      <w:r>
+        <w:rPr>
+          <w:lang w:val="en-US"/>
+        </w:rPr>
+        <w:t xml:space="preserve">When the user enters an </w:t>
+      </w:r>
+      <w:r>
+        <w:rPr>
+          <w:lang w:val="en-US"/>
+        </w:rPr>
+        <w:t>abbreviation</w:t>
+      </w:r>
+      <w:r>
+        <w:rPr>
+          <w:lang w:val="en-US"/>
+        </w:rPr>
+        <w:t xml:space="preserve"> into the Add new top-level organization dialog:</w:t>
+      </w:r>
+    </w:p>
+    <w:p>
+      <w:pPr>
+        <w:rPr>
+          <w:lang w:val="en-US"/>
+        </w:rPr>
+      </w:pPr>
+      <w:r>
+        <w:rPr>
+          <w:lang w:val="en-US"/>
+        </w:rPr>
+        <w:t xml:space="preserve">Ajax request: </w:t>
+      </w:r>
+      <w:r>
+        <w:rPr>
+          <w:rStyle w:val="Code"/>
+        </w:rPr>
+        <w:t>GET /Admin/TopOrgs?Abbreviation={name}</w:t>
+      </w:r>
+    </w:p>
+    <w:p>
+      <w:pPr>
+        <w:rPr>
+          <w:lang w:val="en-US"/>
+        </w:rPr>
+      </w:pPr>
+      <w:r>
+        <w:rPr>
+          <w:lang w:val="en-US"/>
+        </w:rPr>
+        <w:t xml:space="preserve">Ajax response: JSON which contains whether an organization exists with the given </w:t>
+      </w:r>
+      <w:r>
+        <w:rPr>
+          <w:lang w:val="en-US"/>
+        </w:rPr>
+        <w:t>abbreviation</w:t>
+      </w:r>
+      <w:r>
+        <w:rPr>
+          <w:lang w:val="en-US"/>
+        </w:rPr>
+        <w:t>.</w:t>
+      </w:r>
+    </w:p>
+    <w:p>
+      <w:pPr>
+        <w:rPr>
+          <w:lang w:val="en-US"/>
+        </w:rPr>
+      </w:pPr>
+      <w:r>
+        <w:rPr>
+          <w:lang w:val="en-US"/>
+        </w:rPr>
+        <w:t xml:space="preserve">When the user clicks the </w:t>
+      </w:r>
+      <w:r>
+        <w:rPr>
+          <w:rStyle w:val="UI"/>
+        </w:rPr>
+        <w:t>Add</w:t>
+      </w:r>
+      <w:r>
+        <w:rPr>
+          <w:lang w:val="en-US"/>
+        </w:rPr>
+        <w:t xml:space="preserve"> button:</w:t>
+      </w:r>
+    </w:p>
+    <w:p>
+      <w:pPr>
+        <w:rPr>
+          <w:lang w:val="en-US"/>
+        </w:rPr>
+      </w:pPr>
+      <w:r>
+        <w:rPr>
+          <w:lang w:val="en-US"/>
+        </w:rPr>
+        <w:t xml:space="preserve">Ajax request: </w:t>
+      </w:r>
+      <w:r>
+        <w:rPr>
+          <w:rStyle w:val="Code"/>
+        </w:rPr>
+        <w:t>PUT /Admin/TopOrgs</w:t>
+      </w:r>
+    </w:p>
+    <w:p>
+      <w:pPr>
+        <w:rPr>
+          <w:lang w:val="en-US"/>
+        </w:rPr>
+      </w:pPr>
+      <w:r>
+        <w:rPr>
+          <w:lang w:val="en-US"/>
+        </w:rPr>
+        <w:t>The request body contains the name and the abbreviation of the new organization.</w:t>
+      </w:r>
+    </w:p>
+    <w:p>
+      <w:pPr>
+        <w:rPr>
+          <w:lang w:val="en-US"/>
+        </w:rPr>
+      </w:pPr>
+      <w:r>
+        <w:rPr>
+          <w:lang w:val="en-US"/>
+        </w:rPr>
+        <w:t>Ajax response: JSON which contains the result of the operation.</w:t>
+      </w:r>
+    </w:p>
+    <w:p>
+      <w:pPr>
+        <w:pStyle w:val="Heading2"/>
+        <w:rPr>
+          <w:lang w:val="en-US"/>
+        </w:rPr>
+      </w:pPr>
+      <w:r>
+        <w:rPr>
+          <w:lang w:val="en-US"/>
+        </w:rPr>
+        <w:t>The Error log page</w:t>
+      </w:r>
+    </w:p>
+    <w:p>
+      <w:pPr>
+        <w:rPr>
+          <w:lang w:val="en-US"/>
+        </w:rPr>
+      </w:pPr>
+      <w:r>
+        <w:rPr>
+          <w:lang w:val="en-US"/>
+        </w:rPr>
+        <w:t>When the page is loaded:</w:t>
+      </w:r>
+    </w:p>
+    <w:p>
+      <w:pPr>
+        <w:rPr>
+          <w:lang w:val="en-US"/>
+        </w:rPr>
+      </w:pPr>
+      <w:r>
+        <w:rPr>
+          <w:lang w:val="en-US"/>
+        </w:rPr>
+        <w:t xml:space="preserve">Request: </w:t>
+      </w:r>
+      <w:r>
+        <w:rPr>
+          <w:rStyle w:val="Code"/>
+        </w:rPr>
+        <w:t>GET /Admin/ErrorLog</w:t>
+      </w:r>
+    </w:p>
+    <w:p>
+      <w:pPr>
+        <w:rPr>
+          <w:lang w:val="en-US"/>
+        </w:rPr>
+      </w:pPr>
+      <w:r>
+        <w:rPr>
+          <w:lang w:val="en-US"/>
+        </w:rPr>
+        <w:t>Response: the full HTML markup of the page.</w:t>
+      </w:r>
+    </w:p>
+    <w:p>
+      <w:pPr>
+        <w:rPr>
+          <w:lang w:val="en-US"/>
+        </w:rPr>
+      </w:pPr>
+      <w:r>
+        <w:rPr>
+          <w:lang w:val="en-US"/>
+        </w:rPr>
+        <w:t xml:space="preserve">When the user clicks </w:t>
+      </w:r>
+      <w:r>
+        <w:rPr>
+          <w:lang w:val="en-US"/>
+        </w:rPr>
+        <w:t>one error log entry:</w:t>
+      </w:r>
+    </w:p>
+    <w:p>
+      <w:pPr>
+        <w:rPr>
+          <w:lang w:val="en-US"/>
+        </w:rPr>
+      </w:pPr>
+      <w:r>
+        <w:rPr>
+          <w:lang w:val="en-US"/>
+        </w:rPr>
+        <w:t xml:space="preserve">Ajax request: </w:t>
+      </w:r>
+      <w:r>
+        <w:rPr>
+          <w:rStyle w:val="Code"/>
+        </w:rPr>
+        <w:t>GET /Admin/ErrorLog/{ID}</w:t>
+      </w:r>
+    </w:p>
+    <w:p>
+      <w:pPr>
+        <w:rPr>
+          <w:lang w:val="en-US"/>
+        </w:rPr>
+      </w:pPr>
+      <w:r>
+        <w:rPr>
+          <w:lang w:val="en-US"/>
+        </w:rPr>
+        <w:t>Ajax response: JSON which contains the details of the error log entry.</w:t>
+      </w:r>
+    </w:p>
+    <w:p>
+      <w:pPr>
+        <w:pStyle w:val="Heading2"/>
+        <w:rPr>
+          <w:lang w:val="en-US"/>
+        </w:rPr>
+      </w:pPr>
+      <w:r>
+        <w:rPr>
+          <w:lang w:val="en-US"/>
+        </w:rPr>
+        <w:t>The Activity log page</w:t>
+      </w:r>
+    </w:p>
+    <w:p>
+      <w:pPr>
+        <w:rPr>
+          <w:lang w:val="en-US"/>
+        </w:rPr>
+      </w:pPr>
+      <w:r>
+        <w:rPr>
+          <w:lang w:val="en-US"/>
+        </w:rPr>
+        <w:t>When the page is loaded:</w:t>
+      </w:r>
+    </w:p>
+    <w:p>
+      <w:pPr>
+        <w:rPr>
+          <w:lang w:val="en-US"/>
+        </w:rPr>
+      </w:pPr>
+      <w:r>
+        <w:rPr>
+          <w:lang w:val="en-US"/>
+        </w:rPr>
+        <w:t xml:space="preserve">Request: </w:t>
+      </w:r>
+      <w:r>
+        <w:rPr>
+          <w:rStyle w:val="Code"/>
+        </w:rPr>
+        <w:t>GET /Admin/</w:t>
+      </w:r>
+      <w:r>
+        <w:rPr>
+          <w:rStyle w:val="Code"/>
+        </w:rPr>
+        <w:t>Activity</w:t>
+      </w:r>
+      <w:r>
+        <w:rPr>
+          <w:rStyle w:val="Code"/>
+        </w:rPr>
+        <w:t>Log</w:t>
+      </w:r>
+    </w:p>
+    <w:p>
+      <w:pPr>
+        <w:rPr>
+          <w:lang w:val="en-US"/>
+        </w:rPr>
+      </w:pPr>
+      <w:r>
+        <w:rPr>
+          <w:lang w:val="en-US"/>
+        </w:rPr>
+        <w:t>Response: the full HTML markup of the page.</w:t>
+      </w:r>
+    </w:p>
+    <w:p>
+      <w:pPr>
+        <w:rPr>
+          <w:lang w:val="en-US"/>
+        </w:rPr>
+      </w:pPr>
+    </w:p>
+    <w:p>
+      <w:pPr>
+        <w:pStyle w:val="Heading2"/>
+        <w:rPr>
+          <w:lang w:val="en-US"/>
+        </w:rPr>
+      </w:pPr>
+      <w:r>
+        <w:rPr>
+          <w:lang w:val="en-US"/>
+        </w:rPr>
+        <w:lastRenderedPageBreak/>
+        <w:t>The Edit the About us page</w:t>
+      </w:r>
+    </w:p>
+    <w:p>
+      <w:pPr>
+        <w:rPr>
+          <w:lang w:val="en-US"/>
+        </w:rPr>
+      </w:pPr>
+      <w:r>
+        <w:rPr>
+          <w:lang w:val="en-US"/>
+        </w:rPr>
+        <w:t>When the page is loaded:</w:t>
+      </w:r>
+    </w:p>
+    <w:p>
+      <w:pPr>
+        <w:rPr>
+          <w:lang w:val="en-US"/>
+        </w:rPr>
+      </w:pPr>
+      <w:r>
+        <w:rPr>
+          <w:lang w:val="en-US"/>
+        </w:rPr>
+        <w:t xml:space="preserve">Request: </w:t>
+      </w:r>
+      <w:r>
+        <w:rPr>
+          <w:rStyle w:val="Code"/>
+        </w:rPr>
+        <w:t>GET /Admin/EditAboutUs</w:t>
+      </w:r>
+    </w:p>
+    <w:p>
+      <w:pPr>
+        <w:rPr>
+          <w:lang w:val="en-US"/>
+        </w:rPr>
+      </w:pPr>
+      <w:r>
+        <w:rPr>
+          <w:lang w:val="en-US"/>
+        </w:rPr>
+        <w:t>Response: the full HTML markup of the page.</w:t>
+      </w:r>
+    </w:p>
+    <w:p>
+      <w:pPr>
+        <w:rPr>
+          <w:lang w:val="en-US"/>
+        </w:rPr>
+      </w:pPr>
+      <w:r>
+        <w:rPr>
+          <w:lang w:val="en-US"/>
+        </w:rPr>
+        <w:t xml:space="preserve">When the user clicks the </w:t>
+      </w:r>
+      <w:r>
+        <w:rPr>
+          <w:rStyle w:val="UI"/>
+        </w:rPr>
+        <w:t>Save</w:t>
+      </w:r>
+      <w:r>
+        <w:rPr>
+          <w:lang w:val="en-US"/>
+        </w:rPr>
+        <w:t xml:space="preserve"> button:</w:t>
+      </w:r>
+    </w:p>
+    <w:p>
+      <w:pPr>
+        <w:rPr>
+          <w:lang w:val="en-US"/>
+        </w:rPr>
+      </w:pPr>
+      <w:r>
+        <w:rPr>
+          <w:lang w:val="en-US"/>
+        </w:rPr>
+        <w:t xml:space="preserve">Ajax request: </w:t>
+      </w:r>
+      <w:r>
+        <w:rPr>
+          <w:rStyle w:val="Code"/>
+        </w:rPr>
+        <w:t>POST /Admin/EditAboutUs</w:t>
+      </w:r>
+    </w:p>
+    <w:p>
+      <w:pPr>
+        <w:rPr>
+          <w:lang w:val="en-US"/>
+        </w:rPr>
+      </w:pPr>
+      <w:r>
+        <w:rPr>
+          <w:lang w:val="en-US"/>
+        </w:rPr>
+        <w:t>The request body contains the new content of the About Us page.</w:t>
+      </w:r>
+    </w:p>
+    <w:p>
+      <w:pPr>
+        <w:rPr>
+          <w:lang w:val="en-US"/>
+        </w:rPr>
+      </w:pPr>
+      <w:r>
+        <w:rPr>
+          <w:lang w:val="en-US"/>
+        </w:rPr>
+        <w:t>Ajax response: JSON which contains the result of the operation.</w:t>
+      </w:r>
+    </w:p>
+    <w:p>
+      <w:pPr>
+        <w:pStyle w:val="Heading2"/>
+        <w:rPr>
+          <w:lang w:val="en-US"/>
+        </w:rPr>
+      </w:pPr>
+      <w:r>
+        <w:rPr>
+          <w:lang w:val="en-US"/>
+        </w:rPr>
+        <w:t>The Edit the Newsetters sec</w:t>
+      </w:r>
+      <w:r>
+        <w:rPr>
+          <w:lang w:val="en-US"/>
+        </w:rPr>
+        <w:t>t</w:t>
+      </w:r>
+      <w:r>
+        <w:rPr>
+          <w:lang w:val="en-US"/>
+        </w:rPr>
+        <w:t>ion on the Home page page</w:t>
+      </w:r>
+    </w:p>
+    <w:p>
+      <w:pPr>
+        <w:rPr>
+          <w:lang w:val="en-US"/>
+        </w:rPr>
+      </w:pPr>
+      <w:r>
+        <w:rPr>
+          <w:lang w:val="en-US"/>
+        </w:rPr>
+        <w:t>When the page is loaded:</w:t>
+      </w:r>
+    </w:p>
+    <w:p>
+      <w:pPr>
+        <w:rPr>
+          <w:lang w:val="en-US"/>
+        </w:rPr>
+      </w:pPr>
+      <w:r>
+        <w:rPr>
+          <w:lang w:val="en-US"/>
+        </w:rPr>
+        <w:t xml:space="preserve">Request: </w:t>
+      </w:r>
+      <w:r>
+        <w:rPr>
+          <w:rStyle w:val="Code"/>
+        </w:rPr>
+        <w:t>GET /Admin/Edit</w:t>
+      </w:r>
+      <w:r>
+        <w:rPr>
+          <w:rStyle w:val="Code"/>
+        </w:rPr>
+        <w:t>Newsletters</w:t>
+      </w:r>
+    </w:p>
+    <w:p>
+      <w:pPr>
+        <w:rPr>
+          <w:lang w:val="en-US"/>
+        </w:rPr>
+      </w:pPr>
+      <w:r>
+        <w:rPr>
+          <w:lang w:val="en-US"/>
+        </w:rPr>
+        <w:t>Response: the full HTML markup of the page.</w:t>
+      </w:r>
+    </w:p>
+    <w:p>
+      <w:pPr>
+        <w:rPr>
+          <w:lang w:val="en-US"/>
+        </w:rPr>
+      </w:pPr>
+      <w:r>
+        <w:rPr>
+          <w:lang w:val="en-US"/>
+        </w:rPr>
+        <w:t xml:space="preserve">When the user clicks the </w:t>
+      </w:r>
+      <w:r>
+        <w:rPr>
+          <w:rStyle w:val="UI"/>
+        </w:rPr>
+        <w:t>Save</w:t>
+      </w:r>
+      <w:r>
+        <w:rPr>
+          <w:lang w:val="en-US"/>
+        </w:rPr>
+        <w:t xml:space="preserve"> button:</w:t>
+      </w:r>
+    </w:p>
+    <w:p>
+      <w:pPr>
+        <w:rPr>
+          <w:lang w:val="en-US"/>
+        </w:rPr>
+      </w:pPr>
+      <w:r>
+        <w:rPr>
+          <w:lang w:val="en-US"/>
+        </w:rPr>
+        <w:t xml:space="preserve">Ajax request: </w:t>
+      </w:r>
+      <w:r>
+        <w:rPr>
+          <w:rStyle w:val="Code"/>
+        </w:rPr>
+        <w:t>POST /Admin/</w:t>
+      </w:r>
+      <w:r>
+        <w:rPr>
+          <w:rStyle w:val="Code"/>
+        </w:rPr>
+        <w:t>EditNewsletters</w:t>
+      </w:r>
+    </w:p>
+    <w:p>
+      <w:pPr>
+        <w:rPr>
+          <w:lang w:val="en-US"/>
+        </w:rPr>
+      </w:pPr>
+      <w:r>
+        <w:rPr>
+          <w:lang w:val="en-US"/>
+        </w:rPr>
+        <w:t xml:space="preserve">The request body contains the new content of the </w:t>
+      </w:r>
+      <w:r>
+        <w:rPr>
+          <w:lang w:val="en-US"/>
+        </w:rPr>
+        <w:t>Newsletters section on the Home page</w:t>
       </w:r>
       <w:bookmarkStart w:id="0" w:name="_GoBack"/>
       <w:bookmarkEnd w:id="0"/>
-    </w:p>
-    <w:p>
-      <w:pPr>
-        <w:pStyle w:val="Heading1"/>
-        <w:rPr>
-          <w:lang w:val="en-US"/>
-        </w:rPr>
-      </w:pPr>
-      <w:r>
-        <w:rPr>
-          <w:lang w:val="en-US"/>
-        </w:rPr>
-        <w:lastRenderedPageBreak/>
-        <w:t>Edit organization page</w:t>
-      </w:r>
-    </w:p>
-    <w:p>
-      <w:pPr>
-        <w:pStyle w:val="Heading1"/>
-        <w:rPr>
-          <w:lang w:val="en-US"/>
-        </w:rPr>
-      </w:pPr>
-      <w:r>
-        <w:rPr>
-          <w:lang w:val="en-US"/>
-        </w:rPr>
-        <w:t>System administration pages</w:t>
-      </w:r>
-    </w:p>
-    <w:p>
-      <w:pPr>
-        <w:pStyle w:val="Heading2"/>
-        <w:rPr>
-          <w:lang w:val="en-US"/>
-        </w:rPr>
-      </w:pPr>
-      <w:r>
-        <w:rPr>
-          <w:lang w:val="en-US"/>
-        </w:rPr>
-        <w:t>The System Administration page</w:t>
-      </w:r>
-    </w:p>
-    <w:p>
-      <w:pPr>
-        <w:pStyle w:val="Heading2"/>
-        <w:rPr>
-          <w:lang w:val="en-US"/>
-        </w:rPr>
-      </w:pPr>
-      <w:r>
-        <w:rPr>
-          <w:lang w:val="en-US"/>
-        </w:rPr>
-        <w:t>The Top-level organizations page</w:t>
-      </w:r>
-    </w:p>
-    <w:p>
-      <w:pPr>
-        <w:pStyle w:val="Heading2"/>
-        <w:rPr>
-          <w:lang w:val="en-US"/>
-        </w:rPr>
-      </w:pPr>
-      <w:r>
-        <w:rPr>
-          <w:lang w:val="en-US"/>
-        </w:rPr>
-        <w:t>The Error log page</w:t>
-      </w:r>
-    </w:p>
-    <w:p>
-      <w:pPr>
-        <w:pStyle w:val="Heading2"/>
-        <w:rPr>
-          <w:lang w:val="en-US"/>
-        </w:rPr>
-      </w:pPr>
-      <w:r>
-        <w:rPr>
-          <w:lang w:val="en-US"/>
-        </w:rPr>
-        <w:t>The Activity log page</w:t>
-      </w:r>
-    </w:p>
-    <w:p>
-      <w:pPr>
-        <w:pStyle w:val="Heading2"/>
-        <w:rPr>
-          <w:lang w:val="en-US"/>
-        </w:rPr>
-      </w:pPr>
-      <w:r>
-        <w:rPr>
-          <w:lang w:val="en-US"/>
-        </w:rPr>
-        <w:t xml:space="preserve">The Edit the </w:t>
-      </w:r>
-      <w:proofErr w:type="gramStart"/>
-      <w:r>
-        <w:rPr>
-          <w:lang w:val="en-US"/>
-        </w:rPr>
-        <w:t>About</w:t>
-      </w:r>
-      <w:proofErr w:type="gramEnd"/>
-      <w:r>
-        <w:rPr>
-          <w:lang w:val="en-US"/>
-        </w:rPr>
-        <w:t xml:space="preserve"> us page</w:t>
-      </w:r>
-    </w:p>
-    <w:p>
-      <w:pPr>
-        <w:pStyle w:val="Heading2"/>
-        <w:rPr>
-          <w:lang w:val="en-US"/>
-        </w:rPr>
-      </w:pPr>
-      <w:r>
-        <w:rPr>
-          <w:lang w:val="en-US"/>
-        </w:rPr>
-        <w:t xml:space="preserve">The Edit the </w:t>
-      </w:r>
-      <w:proofErr w:type="spellStart"/>
-      <w:r>
-        <w:rPr>
-          <w:lang w:val="en-US"/>
-        </w:rPr>
-        <w:t>Newsetters</w:t>
-      </w:r>
-      <w:proofErr w:type="spellEnd"/>
-      <w:r>
-        <w:rPr>
-          <w:lang w:val="en-US"/>
-        </w:rPr>
-        <w:t xml:space="preserve"> </w:t>
-      </w:r>
-      <w:proofErr w:type="spellStart"/>
-      <w:r>
-        <w:rPr>
-          <w:lang w:val="en-US"/>
-        </w:rPr>
-        <w:t>secion</w:t>
-      </w:r>
-      <w:proofErr w:type="spellEnd"/>
-      <w:r>
-        <w:rPr>
-          <w:lang w:val="en-US"/>
-        </w:rPr>
-        <w:t xml:space="preserve"> on the Home page </w:t>
-      </w:r>
-      <w:proofErr w:type="spellStart"/>
-      <w:r>
-        <w:rPr>
-          <w:lang w:val="en-US"/>
-        </w:rPr>
-        <w:t>page</w:t>
-      </w:r>
-      <w:proofErr w:type="spellEnd"/>
+      <w:r>
+        <w:rPr>
+          <w:lang w:val="en-US"/>
+        </w:rPr>
+        <w:t>.</w:t>
+      </w:r>
+    </w:p>
+    <w:p>
+      <w:pPr>
+        <w:rPr>
+          <w:lang w:val="en-US"/>
+        </w:rPr>
+      </w:pPr>
+      <w:r>
+        <w:rPr>
+          <w:lang w:val="en-US"/>
+        </w:rPr>
+        <w:t>Ajax response: JSON which contains the result of the operation.</w:t>
+      </w:r>
     </w:p>
     <w:p>
       <w:pPr>

</xml_diff>

<commit_message>
The details of the org profile page added.
</commit_message>
<xml_diff>
--- a/doc/Endpoints.docx
+++ b/doc/Endpoints.docx
@@ -269,7 +269,21 @@
         <w:rPr>
           <w:lang w:val="en-US"/>
         </w:rPr>
-        <w:t>Response: the full HTML markup of the page with a notification bar on the top which shows that the form is successfully submitted.</w:t>
+        <w:t xml:space="preserve">Response: the full HTML markup of the page with a notification bar on the top which shows that the </w:t>
+      </w:r>
+      <w:proofErr w:type="gramStart"/>
+      <w:r>
+        <w:rPr>
+          <w:lang w:val="en-US"/>
+        </w:rPr>
+        <w:t>form</w:t>
+      </w:r>
+      <w:proofErr w:type="gramEnd"/>
+      <w:r>
+        <w:rPr>
+          <w:lang w:val="en-US"/>
+        </w:rPr>
+        <w:t xml:space="preserve"> is successfully submitted.</w:t>
       </w:r>
     </w:p>
     <w:p>
@@ -378,7 +392,29 @@
         <w:rPr>
           <w:rStyle w:val="Code"/>
         </w:rPr>
-        <w:t>POST /Find?q={filter expression}</w:t>
+        <w:t>POST /</w:t>
+      </w:r>
+      <w:proofErr w:type="spellStart"/>
+      <w:r>
+        <w:rPr>
+          <w:rStyle w:val="Code"/>
+        </w:rPr>
+        <w:t>Find</w:t>
+      </w:r>
+      <w:proofErr w:type="gramStart"/>
+      <w:r>
+        <w:rPr>
+          <w:rStyle w:val="Code"/>
+        </w:rPr>
+        <w:t>?q</w:t>
+      </w:r>
+      <w:proofErr w:type="spellEnd"/>
+      <w:proofErr w:type="gramEnd"/>
+      <w:r>
+        <w:rPr>
+          <w:rStyle w:val="Code"/>
+        </w:rPr>
+        <w:t>={filter expression}</w:t>
       </w:r>
     </w:p>
     <w:p>
@@ -423,7 +459,29 @@
         <w:rPr>
           <w:rStyle w:val="Code"/>
         </w:rPr>
-        <w:t>GET /Find?id={organization ID}</w:t>
+        <w:t>GET /</w:t>
+      </w:r>
+      <w:proofErr w:type="spellStart"/>
+      <w:r>
+        <w:rPr>
+          <w:rStyle w:val="Code"/>
+        </w:rPr>
+        <w:t>Find</w:t>
+      </w:r>
+      <w:proofErr w:type="gramStart"/>
+      <w:r>
+        <w:rPr>
+          <w:rStyle w:val="Code"/>
+        </w:rPr>
+        <w:t>?id</w:t>
+      </w:r>
+      <w:proofErr w:type="spellEnd"/>
+      <w:proofErr w:type="gramEnd"/>
+      <w:r>
+        <w:rPr>
+          <w:rStyle w:val="Code"/>
+        </w:rPr>
+        <w:t>={organization ID}</w:t>
       </w:r>
     </w:p>
     <w:p>
@@ -489,7 +547,29 @@
         <w:rPr>
           <w:rStyle w:val="Code"/>
         </w:rPr>
-        <w:t>GET /Search?k={search keyword}</w:t>
+        <w:t>GET /</w:t>
+      </w:r>
+      <w:proofErr w:type="spellStart"/>
+      <w:r>
+        <w:rPr>
+          <w:rStyle w:val="Code"/>
+        </w:rPr>
+        <w:t>Search</w:t>
+      </w:r>
+      <w:proofErr w:type="gramStart"/>
+      <w:r>
+        <w:rPr>
+          <w:rStyle w:val="Code"/>
+        </w:rPr>
+        <w:t>?k</w:t>
+      </w:r>
+      <w:proofErr w:type="spellEnd"/>
+      <w:proofErr w:type="gramEnd"/>
+      <w:r>
+        <w:rPr>
+          <w:rStyle w:val="Code"/>
+        </w:rPr>
+        <w:t>={search keyword}</w:t>
       </w:r>
     </w:p>
     <w:p>
@@ -534,7 +614,29 @@
         <w:rPr>
           <w:rStyle w:val="Code"/>
         </w:rPr>
-        <w:t>GET /Search?k={search keyword}&amp;a={</w:t>
+        <w:t>GET /</w:t>
+      </w:r>
+      <w:proofErr w:type="spellStart"/>
+      <w:r>
+        <w:rPr>
+          <w:rStyle w:val="Code"/>
+        </w:rPr>
+        <w:t>Search</w:t>
+      </w:r>
+      <w:proofErr w:type="gramStart"/>
+      <w:r>
+        <w:rPr>
+          <w:rStyle w:val="Code"/>
+        </w:rPr>
+        <w:t>?k</w:t>
+      </w:r>
+      <w:proofErr w:type="spellEnd"/>
+      <w:proofErr w:type="gramEnd"/>
+      <w:r>
+        <w:rPr>
+          <w:rStyle w:val="Code"/>
+        </w:rPr>
+        <w:t>={search keyword}&amp;a={</w:t>
       </w:r>
       <w:r>
         <w:rPr>
@@ -823,7 +925,21 @@
         <w:rPr>
           <w:rStyle w:val="Code"/>
         </w:rPr>
-        <w:t>GET /org/{organization slug}</w:t>
+        <w:t>GET /org</w:t>
+      </w:r>
+      <w:proofErr w:type="gramStart"/>
+      <w:r>
+        <w:rPr>
+          <w:rStyle w:val="Code"/>
+        </w:rPr>
+        <w:t>/{</w:t>
+      </w:r>
+      <w:proofErr w:type="gramEnd"/>
+      <w:r>
+        <w:rPr>
+          <w:rStyle w:val="Code"/>
+        </w:rPr>
+        <w:t>organization slug}</w:t>
       </w:r>
     </w:p>
     <w:p>
@@ -841,34 +957,6 @@
     </w:p>
     <w:p>
       <w:pPr>
-        <w:rPr>
-          <w:lang w:val="en-US"/>
-        </w:rPr>
-      </w:pPr>
-      <w:r>
-        <w:rPr>
-          <w:highlight w:val="yellow"/>
-          <w:lang w:val="en-US"/>
-        </w:rPr>
-        <w:t>TODO</w:t>
-      </w:r>
-    </w:p>
-    <w:p>
-      <w:pPr>
-        <w:pStyle w:val="Heading1"/>
-        <w:rPr>
-          <w:lang w:val="en-US"/>
-        </w:rPr>
-      </w:pPr>
-      <w:r>
-        <w:rPr>
-          <w:lang w:val="en-US"/>
-        </w:rPr>
-        <w:t>Personal pages</w:t>
-      </w:r>
-    </w:p>
-    <w:p>
-      <w:pPr>
         <w:pStyle w:val="Heading2"/>
         <w:rPr>
           <w:lang w:val="en-US"/>
@@ -878,52 +966,7 @@
         <w:rPr>
           <w:lang w:val="en-US"/>
         </w:rPr>
-        <w:t>My Account page</w:t>
-      </w:r>
-    </w:p>
-    <w:p>
-      <w:pPr>
-        <w:rPr>
-          <w:lang w:val="en-US"/>
-        </w:rPr>
-      </w:pPr>
-      <w:r>
-        <w:rPr>
-          <w:lang w:val="en-US"/>
-        </w:rPr>
-        <w:t>When the page is loaded:</w:t>
-      </w:r>
-    </w:p>
-    <w:p>
-      <w:pPr>
-        <w:rPr>
-          <w:lang w:val="en-US"/>
-        </w:rPr>
-      </w:pPr>
-      <w:r>
-        <w:rPr>
-          <w:lang w:val="en-US"/>
-        </w:rPr>
-        <w:t xml:space="preserve">Request: </w:t>
-      </w:r>
-      <w:r>
-        <w:rPr>
-          <w:rStyle w:val="Code"/>
-        </w:rPr>
-        <w:t>GET /MyAccount</w:t>
-      </w:r>
-    </w:p>
-    <w:p>
-      <w:pPr>
-        <w:rPr>
-          <w:lang w:val="en-US"/>
-        </w:rPr>
-      </w:pPr>
-      <w:r>
-        <w:rPr>
-          <w:lang w:val="en-US"/>
-        </w:rPr>
-        <w:t>Response: the full HTML markup of the page.</w:t>
+        <w:t>Skills and Endorsements module</w:t>
       </w:r>
     </w:p>
     <w:p>
@@ -942,69 +985,245 @@
         <w:rPr>
           <w:rStyle w:val="UI"/>
         </w:rPr>
-        <w:t>Delete</w:t>
-      </w:r>
-      <w:r>
-        <w:rPr>
-          <w:lang w:val="en-US"/>
-        </w:rPr>
-        <w:t xml:space="preserve"> and then the </w:t>
+        <w:t>“…”</w:t>
+      </w:r>
+      <w:r>
+        <w:rPr>
+          <w:lang w:val="en-US"/>
+        </w:rPr>
+        <w:t xml:space="preserve"> button for a skill:</w:t>
+      </w:r>
+    </w:p>
+    <w:p>
+      <w:pPr>
+        <w:rPr>
+          <w:lang w:val="en-US"/>
+        </w:rPr>
+      </w:pPr>
+      <w:r>
+        <w:rPr>
+          <w:lang w:val="en-US"/>
+        </w:rPr>
+        <w:t>Ajax r</w:t>
+      </w:r>
+      <w:r>
+        <w:rPr>
+          <w:lang w:val="en-US"/>
+        </w:rPr>
+        <w:t xml:space="preserve">equest </w:t>
+      </w:r>
+      <w:r>
+        <w:rPr>
+          <w:rStyle w:val="Code"/>
+        </w:rPr>
+        <w:t>GET /org</w:t>
+      </w:r>
+      <w:proofErr w:type="gramStart"/>
+      <w:r>
+        <w:rPr>
+          <w:rStyle w:val="Code"/>
+        </w:rPr>
+        <w:t>/{</w:t>
+      </w:r>
+      <w:proofErr w:type="gramEnd"/>
+      <w:r>
+        <w:rPr>
+          <w:rStyle w:val="Code"/>
+        </w:rPr>
+        <w:t>organization slug}/{skill slug}</w:t>
+      </w:r>
+    </w:p>
+    <w:p>
+      <w:pPr>
+        <w:rPr>
+          <w:lang w:val="en-US"/>
+        </w:rPr>
+      </w:pPr>
+      <w:r>
+        <w:rPr>
+          <w:lang w:val="en-US"/>
+        </w:rPr>
+        <w:t>Ajax r</w:t>
+      </w:r>
+      <w:r>
+        <w:rPr>
+          <w:lang w:val="en-US"/>
+        </w:rPr>
+        <w:t>esponse: JSON which contains the endorsers.</w:t>
+      </w:r>
+    </w:p>
+    <w:p>
+      <w:pPr>
+        <w:rPr>
+          <w:lang w:val="en-US"/>
+        </w:rPr>
+      </w:pPr>
+      <w:r>
+        <w:rPr>
+          <w:lang w:val="en-US"/>
+        </w:rPr>
+        <w:t xml:space="preserve">When the user clicks the </w:t>
       </w:r>
       <w:r>
         <w:rPr>
           <w:rStyle w:val="UI"/>
         </w:rPr>
-        <w:t>Yes, I understood, delete my account</w:t>
-      </w:r>
-      <w:r>
-        <w:rPr>
-          <w:lang w:val="en-US"/>
-        </w:rPr>
-        <w:t xml:space="preserve"> buttons:</w:t>
-      </w:r>
-    </w:p>
-    <w:p>
-      <w:pPr>
-        <w:rPr>
-          <w:lang w:val="en-US"/>
-        </w:rPr>
-      </w:pPr>
-      <w:r>
-        <w:rPr>
-          <w:lang w:val="en-US"/>
-        </w:rPr>
-        <w:t xml:space="preserve">Request: </w:t>
-      </w:r>
-      <w:r>
-        <w:rPr>
-          <w:rStyle w:val="Code"/>
-        </w:rPr>
-        <w:t>DELETE /MyAccount</w:t>
-      </w:r>
-    </w:p>
-    <w:p>
-      <w:pPr>
-        <w:rPr>
-          <w:lang w:val="en-US"/>
-        </w:rPr>
-      </w:pPr>
-      <w:r>
-        <w:rPr>
-          <w:lang w:val="en-US"/>
-        </w:rPr>
-        <w:t xml:space="preserve">Response: redirect to the </w:t>
-      </w:r>
-      <w:r>
-        <w:rPr>
-          <w:rStyle w:val="Code"/>
-        </w:rPr>
-        <w:t>/MyAccountDeleted</w:t>
-      </w:r>
-      <w:r>
-        <w:rPr>
-          <w:lang w:val="en-US"/>
-        </w:rPr>
-        <w:t xml:space="preserve"> URL. The response must clear the authentication cookie.</w:t>
+        <w:t>Endorse</w:t>
+      </w:r>
+      <w:r>
+        <w:rPr>
+          <w:lang w:val="en-US"/>
+        </w:rPr>
+        <w:t xml:space="preserve"> button at the bottom of the module:</w:t>
+      </w:r>
+    </w:p>
+    <w:p>
+      <w:pPr>
+        <w:rPr>
+          <w:lang w:val="en-US"/>
+        </w:rPr>
+      </w:pPr>
+      <w:r>
+        <w:rPr>
+          <w:lang w:val="en-US"/>
+        </w:rPr>
+        <w:t>Ajax r</w:t>
+      </w:r>
+      <w:r>
+        <w:rPr>
+          <w:lang w:val="en-US"/>
+        </w:rPr>
+        <w:t xml:space="preserve">equest: </w:t>
+      </w:r>
+      <w:r>
+        <w:rPr>
+          <w:rStyle w:val="Code"/>
+        </w:rPr>
+        <w:t>GET /org</w:t>
+      </w:r>
+      <w:proofErr w:type="gramStart"/>
+      <w:r>
+        <w:rPr>
+          <w:rStyle w:val="Code"/>
+        </w:rPr>
+        <w:t>/{</w:t>
+      </w:r>
+      <w:proofErr w:type="gramEnd"/>
+      <w:r>
+        <w:rPr>
+          <w:rStyle w:val="Code"/>
+        </w:rPr>
+        <w:t>or</w:t>
+      </w:r>
+      <w:r>
+        <w:rPr>
+          <w:rStyle w:val="Code"/>
+        </w:rPr>
+        <w:t>g</w:t>
+      </w:r>
+      <w:r>
+        <w:rPr>
+          <w:rStyle w:val="Code"/>
+        </w:rPr>
+        <w:t>anization slug}/</w:t>
+      </w:r>
+      <w:proofErr w:type="spellStart"/>
+      <w:r>
+        <w:rPr>
+          <w:rStyle w:val="Code"/>
+        </w:rPr>
+        <w:t>TopSkills</w:t>
+      </w:r>
+      <w:proofErr w:type="spellEnd"/>
+    </w:p>
+    <w:p>
+      <w:pPr>
+        <w:rPr>
+          <w:lang w:val="en-US"/>
+        </w:rPr>
+      </w:pPr>
+      <w:r>
+        <w:rPr>
+          <w:lang w:val="en-US"/>
+        </w:rPr>
+        <w:t>Ajax r</w:t>
+      </w:r>
+      <w:r>
+        <w:rPr>
+          <w:lang w:val="en-US"/>
+        </w:rPr>
+        <w:t>esponse: JSON which contains 5 skills to endorse.</w:t>
+      </w:r>
+    </w:p>
+    <w:p>
+      <w:pPr>
+        <w:rPr>
+          <w:lang w:val="en-US"/>
+        </w:rPr>
+      </w:pPr>
+      <w:r>
+        <w:rPr>
+          <w:lang w:val="en-US"/>
+        </w:rPr>
+        <w:t>When the user types a new skill into the modal dialog:</w:t>
+      </w:r>
+    </w:p>
+    <w:p>
+      <w:pPr>
+        <w:rPr>
+          <w:lang w:val="en-US"/>
+        </w:rPr>
+      </w:pPr>
+      <w:r>
+        <w:rPr>
+          <w:lang w:val="en-US"/>
+        </w:rPr>
+        <w:t>Ajax r</w:t>
+      </w:r>
+      <w:r>
+        <w:rPr>
+          <w:lang w:val="en-US"/>
+        </w:rPr>
+        <w:t xml:space="preserve">equest: </w:t>
+      </w:r>
+      <w:r>
+        <w:rPr>
+          <w:rStyle w:val="Code"/>
+        </w:rPr>
+        <w:t>GET /Skills</w:t>
+      </w:r>
+      <w:proofErr w:type="gramStart"/>
+      <w:r>
+        <w:rPr>
+          <w:rStyle w:val="Code"/>
+        </w:rPr>
+        <w:t>/{</w:t>
+      </w:r>
+      <w:proofErr w:type="gramEnd"/>
+      <w:r>
+        <w:rPr>
+          <w:rStyle w:val="Code"/>
+        </w:rPr>
+        <w:t>keyword}</w:t>
+      </w:r>
+    </w:p>
+    <w:p>
+      <w:pPr>
+        <w:rPr>
+          <w:lang w:val="en-US"/>
+        </w:rPr>
+      </w:pPr>
+      <w:r>
+        <w:rPr>
+          <w:lang w:val="en-US"/>
+        </w:rPr>
+        <w:t>Ajax r</w:t>
+      </w:r>
+      <w:r>
+        <w:rPr>
+          <w:lang w:val="en-US"/>
+        </w:rPr>
+        <w:t>esponse: JSON which contains the top 5 matching skills.</w:t>
       </w:r>
     </w:p>
     <w:p>
@@ -1023,7 +1242,124 @@
         <w:rPr>
           <w:rStyle w:val="UI"/>
         </w:rPr>
-        <w:t>Update from LinkedIn</w:t>
+        <w:t>Endorse</w:t>
+      </w:r>
+      <w:r>
+        <w:rPr>
+          <w:lang w:val="en-US"/>
+        </w:rPr>
+        <w:t xml:space="preserve"> button in the modal dialog:</w:t>
+      </w:r>
+    </w:p>
+    <w:p>
+      <w:pPr>
+        <w:rPr>
+          <w:lang w:val="en-US"/>
+        </w:rPr>
+      </w:pPr>
+      <w:r>
+        <w:rPr>
+          <w:lang w:val="en-US"/>
+        </w:rPr>
+        <w:t xml:space="preserve">Ajax </w:t>
+      </w:r>
+      <w:r>
+        <w:rPr>
+          <w:lang w:val="en-US"/>
+        </w:rPr>
+        <w:t>r</w:t>
+      </w:r>
+      <w:r>
+        <w:rPr>
+          <w:lang w:val="en-US"/>
+        </w:rPr>
+        <w:t xml:space="preserve">equest: </w:t>
+      </w:r>
+      <w:r>
+        <w:rPr>
+          <w:rStyle w:val="Code"/>
+        </w:rPr>
+        <w:t>POST /org</w:t>
+      </w:r>
+      <w:proofErr w:type="gramStart"/>
+      <w:r>
+        <w:rPr>
+          <w:rStyle w:val="Code"/>
+        </w:rPr>
+        <w:t>/{</w:t>
+      </w:r>
+      <w:proofErr w:type="gramEnd"/>
+      <w:r>
+        <w:rPr>
+          <w:rStyle w:val="Code"/>
+        </w:rPr>
+        <w:t>organization slug}/Endorse</w:t>
+      </w:r>
+    </w:p>
+    <w:p>
+      <w:pPr>
+        <w:rPr>
+          <w:lang w:val="en-US"/>
+        </w:rPr>
+      </w:pPr>
+      <w:r>
+        <w:rPr>
+          <w:lang w:val="en-US"/>
+        </w:rPr>
+        <w:t>The request body contains the list of skills.</w:t>
+      </w:r>
+    </w:p>
+    <w:p>
+      <w:pPr>
+        <w:rPr>
+          <w:lang w:val="en-US"/>
+        </w:rPr>
+      </w:pPr>
+      <w:r>
+        <w:rPr>
+          <w:lang w:val="en-US"/>
+        </w:rPr>
+        <w:t xml:space="preserve">Ajax response: </w:t>
+      </w:r>
+      <w:r>
+        <w:rPr>
+          <w:lang w:val="en-US"/>
+        </w:rPr>
+        <w:t>JSON which contains the result of the operation.</w:t>
+      </w:r>
+    </w:p>
+    <w:p>
+      <w:pPr>
+        <w:pStyle w:val="Heading2"/>
+        <w:rPr>
+          <w:lang w:val="en-US"/>
+        </w:rPr>
+      </w:pPr>
+      <w:r>
+        <w:rPr>
+          <w:lang w:val="en-US"/>
+        </w:rPr>
+        <w:lastRenderedPageBreak/>
+        <w:t>Recommendations module</w:t>
+      </w:r>
+    </w:p>
+    <w:p>
+      <w:pPr>
+        <w:rPr>
+          <w:lang w:val="en-US"/>
+        </w:rPr>
+      </w:pPr>
+      <w:r>
+        <w:rPr>
+          <w:lang w:val="en-US"/>
+        </w:rPr>
+        <w:t xml:space="preserve">When the user clicks the </w:t>
+      </w:r>
+      <w:r>
+        <w:rPr>
+          <w:rStyle w:val="UI"/>
+        </w:rPr>
+        <w:t>Like</w:t>
       </w:r>
       <w:r>
         <w:rPr>
@@ -1042,91 +1378,233 @@
         <w:rPr>
           <w:lang w:val="en-US"/>
         </w:rPr>
-        <w:t xml:space="preserve">Request: </w:t>
-      </w:r>
-      <w:r>
-        <w:rPr>
-          <w:rStyle w:val="Code"/>
-        </w:rPr>
-        <w:t>POST /MyAccount</w:t>
-      </w:r>
-    </w:p>
-    <w:p>
-      <w:pPr>
-        <w:rPr>
-          <w:lang w:val="en-US"/>
-        </w:rPr>
-      </w:pPr>
-      <w:r>
-        <w:rPr>
-          <w:lang w:val="en-US"/>
-        </w:rPr>
-        <w:lastRenderedPageBreak/>
-        <w:t>The client side LinkedIn API is used to query the details of the current user from LinkedIn, and then it is posted to the server with this POST request. The body of the request contains the user’s properties.</w:t>
-      </w:r>
-    </w:p>
-    <w:p>
-      <w:pPr>
-        <w:rPr>
-          <w:lang w:val="en-US"/>
-        </w:rPr>
-      </w:pPr>
-      <w:r>
-        <w:rPr>
-          <w:lang w:val="en-US"/>
-        </w:rPr>
-        <w:t xml:space="preserve">Response: the full </w:t>
-      </w:r>
-      <w:r>
-        <w:rPr>
-          <w:lang w:val="en-US"/>
-        </w:rPr>
-        <w:t>HTML markup of the page (full page reload).</w:t>
-      </w:r>
-    </w:p>
-    <w:p>
-      <w:pPr>
-        <w:rPr>
-          <w:lang w:val="en-US"/>
-        </w:rPr>
-      </w:pPr>
-      <w:r>
-        <w:rPr>
-          <w:lang w:val="en-US"/>
-        </w:rPr>
-        <w:t>When the user clicks the Save button:</w:t>
-      </w:r>
-    </w:p>
-    <w:p>
-      <w:pPr>
-        <w:rPr>
-          <w:lang w:val="en-US"/>
-        </w:rPr>
-      </w:pPr>
-      <w:r>
-        <w:rPr>
-          <w:lang w:val="en-US"/>
-        </w:rPr>
-        <w:t xml:space="preserve">Request: </w:t>
-      </w:r>
-      <w:r>
-        <w:rPr>
-          <w:rStyle w:val="Code"/>
-        </w:rPr>
-        <w:t>POST /MyAccountEmail</w:t>
-      </w:r>
-    </w:p>
-    <w:p>
-      <w:pPr>
-        <w:rPr>
-          <w:lang w:val="en-US"/>
-        </w:rPr>
-      </w:pPr>
-      <w:r>
-        <w:rPr>
-          <w:lang w:val="en-US"/>
-        </w:rPr>
-        <w:t>Response: the full HTML markup of the page (full page reload)</w:t>
+        <w:t xml:space="preserve">Ajax request: </w:t>
+      </w:r>
+      <w:r>
+        <w:rPr>
+          <w:rStyle w:val="Code"/>
+        </w:rPr>
+        <w:t>POST /org</w:t>
+      </w:r>
+      <w:proofErr w:type="gramStart"/>
+      <w:r>
+        <w:rPr>
+          <w:rStyle w:val="Code"/>
+        </w:rPr>
+        <w:t>/{</w:t>
+      </w:r>
+      <w:proofErr w:type="gramEnd"/>
+      <w:r>
+        <w:rPr>
+          <w:rStyle w:val="Code"/>
+        </w:rPr>
+        <w:t>organization slug}/Like</w:t>
+      </w:r>
+    </w:p>
+    <w:p>
+      <w:pPr>
+        <w:rPr>
+          <w:lang w:val="en-US"/>
+        </w:rPr>
+      </w:pPr>
+      <w:r>
+        <w:rPr>
+          <w:lang w:val="en-US"/>
+        </w:rPr>
+        <w:t>Ajax response: JSON which contains the result of the operation.</w:t>
+      </w:r>
+    </w:p>
+    <w:p>
+      <w:pPr>
+        <w:rPr>
+          <w:lang w:val="en-US"/>
+        </w:rPr>
+      </w:pPr>
+      <w:r>
+        <w:rPr>
+          <w:lang w:val="en-US"/>
+        </w:rPr>
+        <w:t xml:space="preserve">When the user clicks the </w:t>
+      </w:r>
+      <w:proofErr w:type="gramStart"/>
+      <w:r>
+        <w:rPr>
+          <w:rStyle w:val="UI"/>
+        </w:rPr>
+        <w:t>Unl</w:t>
+      </w:r>
+      <w:r>
+        <w:rPr>
+          <w:rStyle w:val="UI"/>
+        </w:rPr>
+        <w:t>ike</w:t>
+      </w:r>
+      <w:proofErr w:type="gramEnd"/>
+      <w:r>
+        <w:rPr>
+          <w:lang w:val="en-US"/>
+        </w:rPr>
+        <w:t xml:space="preserve"> button:</w:t>
+      </w:r>
+    </w:p>
+    <w:p>
+      <w:pPr>
+        <w:rPr>
+          <w:lang w:val="en-US"/>
+        </w:rPr>
+      </w:pPr>
+      <w:r>
+        <w:rPr>
+          <w:lang w:val="en-US"/>
+        </w:rPr>
+        <w:t xml:space="preserve">Ajax request: </w:t>
+      </w:r>
+      <w:r>
+        <w:rPr>
+          <w:rStyle w:val="Code"/>
+        </w:rPr>
+        <w:t>POST /org</w:t>
+      </w:r>
+      <w:proofErr w:type="gramStart"/>
+      <w:r>
+        <w:rPr>
+          <w:rStyle w:val="Code"/>
+        </w:rPr>
+        <w:t>/{</w:t>
+      </w:r>
+      <w:proofErr w:type="gramEnd"/>
+      <w:r>
+        <w:rPr>
+          <w:rStyle w:val="Code"/>
+        </w:rPr>
+        <w:t>organization slug}/</w:t>
+      </w:r>
+      <w:r>
+        <w:rPr>
+          <w:rStyle w:val="Code"/>
+        </w:rPr>
+        <w:t>Unl</w:t>
+      </w:r>
+      <w:r>
+        <w:rPr>
+          <w:rStyle w:val="Code"/>
+        </w:rPr>
+        <w:t>ike</w:t>
+      </w:r>
+    </w:p>
+    <w:p>
+      <w:pPr>
+        <w:rPr>
+          <w:lang w:val="en-US"/>
+        </w:rPr>
+      </w:pPr>
+      <w:r>
+        <w:rPr>
+          <w:lang w:val="en-US"/>
+        </w:rPr>
+        <w:t>Ajax response: JSON which contains the result of the operation.</w:t>
+      </w:r>
+    </w:p>
+    <w:p>
+      <w:pPr>
+        <w:rPr>
+          <w:lang w:val="en-US"/>
+        </w:rPr>
+      </w:pPr>
+      <w:r>
+        <w:rPr>
+          <w:lang w:val="en-US"/>
+        </w:rPr>
+        <w:t xml:space="preserve">When the user clicks the </w:t>
+      </w:r>
+      <w:r>
+        <w:rPr>
+          <w:rStyle w:val="UI"/>
+        </w:rPr>
+        <w:t>Send</w:t>
+      </w:r>
+      <w:r>
+        <w:rPr>
+          <w:lang w:val="en-US"/>
+        </w:rPr>
+        <w:t xml:space="preserve"> button in the modal dialog:</w:t>
+      </w:r>
+    </w:p>
+    <w:p>
+      <w:pPr>
+        <w:rPr>
+          <w:lang w:val="en-US"/>
+        </w:rPr>
+      </w:pPr>
+      <w:r>
+        <w:rPr>
+          <w:lang w:val="en-US"/>
+        </w:rPr>
+        <w:t xml:space="preserve">Ajax request: </w:t>
+      </w:r>
+      <w:r>
+        <w:rPr>
+          <w:rStyle w:val="Code"/>
+        </w:rPr>
+        <w:t>POST /org</w:t>
+      </w:r>
+      <w:proofErr w:type="gramStart"/>
+      <w:r>
+        <w:rPr>
+          <w:rStyle w:val="Code"/>
+        </w:rPr>
+        <w:t>/{</w:t>
+      </w:r>
+      <w:proofErr w:type="gramEnd"/>
+      <w:r>
+        <w:rPr>
+          <w:rStyle w:val="Code"/>
+        </w:rPr>
+        <w:t>organization slug}/</w:t>
+      </w:r>
+      <w:r>
+        <w:rPr>
+          <w:rStyle w:val="Code"/>
+        </w:rPr>
+        <w:t>Recommend</w:t>
+      </w:r>
+    </w:p>
+    <w:p>
+      <w:pPr>
+        <w:rPr>
+          <w:lang w:val="en-US"/>
+        </w:rPr>
+      </w:pPr>
+      <w:r>
+        <w:rPr>
+          <w:lang w:val="en-US"/>
+        </w:rPr>
+        <w:t xml:space="preserve">The request body contains the </w:t>
+      </w:r>
+      <w:r>
+        <w:rPr>
+          <w:lang w:val="en-US"/>
+        </w:rPr>
+        <w:t>text of the recommendation</w:t>
+      </w:r>
+      <w:r>
+        <w:rPr>
+          <w:lang w:val="en-US"/>
+        </w:rPr>
+        <w:t>.</w:t>
+      </w:r>
+    </w:p>
+    <w:p>
+      <w:pPr>
+        <w:rPr>
+          <w:lang w:val="en-US"/>
+        </w:rPr>
+      </w:pPr>
+      <w:r>
+        <w:rPr>
+          <w:lang w:val="en-US"/>
+        </w:rPr>
+        <w:t>Ajax response: JSON which contains the result of the operation.</w:t>
       </w:r>
     </w:p>
     <w:p>
@@ -1140,174 +1618,197 @@
         <w:rPr>
           <w:lang w:val="en-US"/>
         </w:rPr>
-        <w:t>My Organizations page</w:t>
-      </w:r>
-    </w:p>
-    <w:p>
-      <w:pPr>
-        <w:rPr>
-          <w:lang w:val="en-US"/>
-        </w:rPr>
-      </w:pPr>
-      <w:r>
-        <w:rPr>
-          <w:lang w:val="en-US"/>
-        </w:rPr>
-        <w:t>When the page is loaded:</w:t>
-      </w:r>
-    </w:p>
-    <w:p>
-      <w:pPr>
-        <w:rPr>
-          <w:lang w:val="en-US"/>
-        </w:rPr>
-      </w:pPr>
-      <w:r>
-        <w:rPr>
-          <w:lang w:val="en-US"/>
-        </w:rPr>
-        <w:t xml:space="preserve">Request: </w:t>
-      </w:r>
-      <w:r>
-        <w:rPr>
-          <w:rStyle w:val="Code"/>
-        </w:rPr>
-        <w:t>GET /Manage</w:t>
-      </w:r>
-    </w:p>
-    <w:p>
-      <w:pPr>
-        <w:rPr>
-          <w:lang w:val="en-US"/>
-        </w:rPr>
-      </w:pPr>
-      <w:r>
-        <w:rPr>
-          <w:lang w:val="en-US"/>
-        </w:rPr>
-        <w:t>Response: the full HTML markup of the page.</w:t>
-      </w:r>
-    </w:p>
-    <w:p>
-      <w:pPr>
-        <w:rPr>
-          <w:lang w:val="en-US"/>
-        </w:rPr>
-      </w:pPr>
-      <w:r>
-        <w:rPr>
-          <w:lang w:val="en-US"/>
-        </w:rPr>
-        <w:t xml:space="preserve">When the user clicks </w:t>
-      </w:r>
-      <w:r>
-        <w:t xml:space="preserve">the </w:t>
+        <w:t>Members module</w:t>
+      </w:r>
+    </w:p>
+    <w:p>
+      <w:pPr>
+        <w:rPr>
+          <w:lang w:val="en-US"/>
+        </w:rPr>
+      </w:pPr>
+      <w:r>
+        <w:rPr>
+          <w:lang w:val="en-US"/>
+        </w:rPr>
+        <w:t xml:space="preserve">When the user clicks the </w:t>
       </w:r>
       <w:r>
         <w:rPr>
           <w:rStyle w:val="UI"/>
         </w:rPr>
-        <w:t>Leave</w:t>
-      </w:r>
-      <w:r>
-        <w:rPr>
-          <w:lang w:val="en-US"/>
-        </w:rPr>
-        <w:t xml:space="preserve"> and its confirmation button:</w:t>
-      </w:r>
-    </w:p>
-    <w:p>
-      <w:pPr>
-        <w:rPr>
-          <w:lang w:val="en-US"/>
-        </w:rPr>
-      </w:pPr>
-      <w:r>
-        <w:rPr>
-          <w:lang w:val="en-US"/>
-        </w:rPr>
-        <w:t xml:space="preserve">Request: </w:t>
-      </w:r>
-      <w:r>
-        <w:rPr>
-          <w:rStyle w:val="Code"/>
-        </w:rPr>
-        <w:t>POST /Manage</w:t>
-      </w:r>
-    </w:p>
-    <w:p>
-      <w:pPr>
-        <w:rPr>
-          <w:lang w:val="en-US"/>
-        </w:rPr>
-      </w:pPr>
-      <w:r>
-        <w:rPr>
-          <w:lang w:val="en-US"/>
-        </w:rPr>
-        <w:t>The request body contains the ID of the organization to leave.</w:t>
-      </w:r>
-    </w:p>
-    <w:p>
-      <w:pPr>
-        <w:rPr>
-          <w:lang w:val="en-US"/>
-        </w:rPr>
-      </w:pPr>
-      <w:r>
-        <w:rPr>
-          <w:lang w:val="en-US"/>
-        </w:rPr>
-        <w:t>Response: the full HTML markup of the page.</w:t>
-      </w:r>
-    </w:p>
-    <w:p>
-      <w:pPr>
-        <w:pStyle w:val="Heading1"/>
-        <w:rPr>
-          <w:lang w:val="en-US"/>
-        </w:rPr>
-      </w:pPr>
-      <w:r>
-        <w:rPr>
-          <w:lang w:val="en-US"/>
-        </w:rPr>
-        <w:t>Edit organization page</w:t>
-      </w:r>
-    </w:p>
-    <w:p>
-      <w:pPr>
-        <w:rPr>
-          <w:lang w:val="en-US"/>
-        </w:rPr>
-      </w:pPr>
-      <w:r>
-        <w:rPr>
-          <w:highlight w:val="yellow"/>
-          <w:lang w:val="en-US"/>
-        </w:rPr>
-        <w:t>TODO</w:t>
-      </w:r>
-    </w:p>
-    <w:p>
-      <w:pPr>
-        <w:rPr>
-          <w:lang w:val="en-US"/>
-        </w:rPr>
-      </w:pPr>
-    </w:p>
-    <w:p>
-      <w:pPr>
-        <w:pStyle w:val="Heading1"/>
-        <w:rPr>
-          <w:lang w:val="en-US"/>
-        </w:rPr>
-      </w:pPr>
-      <w:r>
-        <w:rPr>
-          <w:lang w:val="en-US"/>
-        </w:rPr>
-        <w:t>System administration pages</w:t>
+        <w:t>“…”</w:t>
+      </w:r>
+      <w:r>
+        <w:rPr>
+          <w:lang w:val="en-US"/>
+        </w:rPr>
+        <w:t xml:space="preserve"> button</w:t>
+      </w:r>
+      <w:r>
+        <w:rPr>
+          <w:lang w:val="en-US"/>
+        </w:rPr>
+        <w:t>:</w:t>
+      </w:r>
+    </w:p>
+    <w:p>
+      <w:pPr>
+        <w:rPr>
+          <w:lang w:val="en-US"/>
+        </w:rPr>
+      </w:pPr>
+      <w:r>
+        <w:rPr>
+          <w:lang w:val="en-US"/>
+        </w:rPr>
+        <w:t xml:space="preserve">Ajax request </w:t>
+      </w:r>
+      <w:r>
+        <w:rPr>
+          <w:rStyle w:val="Code"/>
+        </w:rPr>
+        <w:t>GET /org</w:t>
+      </w:r>
+      <w:proofErr w:type="gramStart"/>
+      <w:r>
+        <w:rPr>
+          <w:rStyle w:val="Code"/>
+        </w:rPr>
+        <w:t>/{</w:t>
+      </w:r>
+      <w:proofErr w:type="gramEnd"/>
+      <w:r>
+        <w:rPr>
+          <w:rStyle w:val="Code"/>
+        </w:rPr>
+        <w:t>organization slug}/</w:t>
+      </w:r>
+      <w:r>
+        <w:rPr>
+          <w:rStyle w:val="Code"/>
+        </w:rPr>
+        <w:t>Members</w:t>
+      </w:r>
+    </w:p>
+    <w:p>
+      <w:pPr>
+        <w:rPr>
+          <w:lang w:val="en-US"/>
+        </w:rPr>
+      </w:pPr>
+      <w:r>
+        <w:rPr>
+          <w:lang w:val="en-US"/>
+        </w:rPr>
+        <w:t xml:space="preserve">Ajax response: JSON which contains the </w:t>
+      </w:r>
+      <w:r>
+        <w:rPr>
+          <w:lang w:val="en-US"/>
+        </w:rPr>
+        <w:t>members</w:t>
+      </w:r>
+      <w:r>
+        <w:rPr>
+          <w:lang w:val="en-US"/>
+        </w:rPr>
+        <w:t>.</w:t>
+      </w:r>
+    </w:p>
+    <w:p>
+      <w:pPr>
+        <w:rPr>
+          <w:lang w:val="en-US"/>
+        </w:rPr>
+      </w:pPr>
+      <w:r>
+        <w:rPr>
+          <w:lang w:val="en-US"/>
+        </w:rPr>
+        <w:t xml:space="preserve">When the user clicks the </w:t>
+      </w:r>
+      <w:r>
+        <w:rPr>
+          <w:rStyle w:val="UI"/>
+        </w:rPr>
+        <w:t>Yes</w:t>
+      </w:r>
+      <w:r>
+        <w:rPr>
+          <w:lang w:val="en-US"/>
+        </w:rPr>
+        <w:t xml:space="preserve"> button in the modal dialog:</w:t>
+      </w:r>
+    </w:p>
+    <w:p>
+      <w:pPr>
+        <w:rPr>
+          <w:lang w:val="en-US"/>
+        </w:rPr>
+      </w:pPr>
+      <w:r>
+        <w:rPr>
+          <w:lang w:val="en-US"/>
+        </w:rPr>
+        <w:t xml:space="preserve">Ajax request </w:t>
+      </w:r>
+      <w:r>
+        <w:rPr>
+          <w:rStyle w:val="Code"/>
+        </w:rPr>
+        <w:t>POST</w:t>
+      </w:r>
+      <w:r>
+        <w:rPr>
+          <w:rStyle w:val="Code"/>
+        </w:rPr>
+        <w:t xml:space="preserve"> /org</w:t>
+      </w:r>
+      <w:proofErr w:type="gramStart"/>
+      <w:r>
+        <w:rPr>
+          <w:rStyle w:val="Code"/>
+        </w:rPr>
+        <w:t>/{</w:t>
+      </w:r>
+      <w:proofErr w:type="gramEnd"/>
+      <w:r>
+        <w:rPr>
+          <w:rStyle w:val="Code"/>
+        </w:rPr>
+        <w:t>organization slug}/</w:t>
+      </w:r>
+      <w:r>
+        <w:rPr>
+          <w:rStyle w:val="Code"/>
+        </w:rPr>
+        <w:t>Join</w:t>
+      </w:r>
+    </w:p>
+    <w:p>
+      <w:pPr>
+        <w:rPr>
+          <w:lang w:val="en-US"/>
+        </w:rPr>
+      </w:pPr>
+      <w:r>
+        <w:rPr>
+          <w:lang w:val="en-US"/>
+        </w:rPr>
+        <w:t xml:space="preserve">Ajax response: JSON which contains the </w:t>
+      </w:r>
+      <w:r>
+        <w:rPr>
+          <w:lang w:val="en-US"/>
+        </w:rPr>
+        <w:t>result of the operation</w:t>
+      </w:r>
+      <w:r>
+        <w:rPr>
+          <w:lang w:val="en-US"/>
+        </w:rPr>
+        <w:t>.</w:t>
       </w:r>
     </w:p>
     <w:p>
@@ -1321,121 +1822,105 @@
         <w:rPr>
           <w:lang w:val="en-US"/>
         </w:rPr>
-        <w:t>The System Administration page</w:t>
-      </w:r>
-    </w:p>
-    <w:p>
-      <w:pPr>
-        <w:rPr>
-          <w:lang w:val="en-US"/>
-        </w:rPr>
-      </w:pPr>
-      <w:r>
-        <w:rPr>
-          <w:lang w:val="en-US"/>
-        </w:rPr>
-        <w:t>When the page is loaded:</w:t>
-      </w:r>
-    </w:p>
-    <w:p>
-      <w:pPr>
-        <w:rPr>
-          <w:lang w:val="en-US"/>
-        </w:rPr>
-      </w:pPr>
-      <w:r>
-        <w:rPr>
-          <w:lang w:val="en-US"/>
-        </w:rPr>
-        <w:t xml:space="preserve">Request: </w:t>
-      </w:r>
-      <w:r>
-        <w:rPr>
-          <w:rStyle w:val="Code"/>
-        </w:rPr>
-        <w:t>GET /Admin</w:t>
-      </w:r>
-    </w:p>
-    <w:p>
-      <w:pPr>
-        <w:rPr>
-          <w:lang w:val="en-US"/>
-        </w:rPr>
-      </w:pPr>
-      <w:r>
-        <w:rPr>
-          <w:lang w:val="en-US"/>
-        </w:rPr>
-        <w:t>Response: the full HTML markup of the page.</w:t>
-      </w:r>
-    </w:p>
-    <w:p>
-      <w:pPr>
-        <w:rPr>
-          <w:lang w:val="en-US"/>
-        </w:rPr>
-      </w:pPr>
-      <w:r>
-        <w:rPr>
-          <w:lang w:val="en-US"/>
-        </w:rPr>
-        <w:t xml:space="preserve">When the user clicks one of the </w:t>
+        <w:t>Organizations module</w:t>
+      </w:r>
+    </w:p>
+    <w:p>
+      <w:pPr>
+        <w:rPr>
+          <w:lang w:val="en-US"/>
+        </w:rPr>
+      </w:pPr>
+      <w:r>
+        <w:rPr>
+          <w:lang w:val="en-US"/>
+        </w:rPr>
+        <w:t xml:space="preserve">When the user clicks the </w:t>
       </w:r>
       <w:r>
         <w:rPr>
           <w:rStyle w:val="UI"/>
         </w:rPr>
-        <w:t>Export…</w:t>
-      </w:r>
-      <w:r>
-        <w:rPr>
-          <w:lang w:val="en-US"/>
-        </w:rPr>
-        <w:t xml:space="preserve"> buttons:</w:t>
-      </w:r>
-    </w:p>
-    <w:p>
-      <w:pPr>
-        <w:rPr>
-          <w:lang w:val="en-US"/>
-        </w:rPr>
-      </w:pPr>
-      <w:r>
-        <w:rPr>
-          <w:lang w:val="en-US"/>
-        </w:rPr>
-        <w:t xml:space="preserve">Request </w:t>
-      </w:r>
-      <w:r>
-        <w:rPr>
-          <w:rStyle w:val="Code"/>
-        </w:rPr>
-        <w:t>GET /Admin/Export/Organizations</w:t>
-      </w:r>
-      <w:r>
-        <w:rPr>
-          <w:lang w:val="en-US"/>
-        </w:rPr>
-        <w:t xml:space="preserve"> or </w:t>
-      </w:r>
-      <w:r>
-        <w:rPr>
-          <w:rStyle w:val="Code"/>
-        </w:rPr>
-        <w:t>GET /Admin/Export/Users</w:t>
-      </w:r>
-    </w:p>
-    <w:p>
-      <w:pPr>
-        <w:rPr>
-          <w:lang w:val="en-US"/>
-        </w:rPr>
-      </w:pPr>
-      <w:r>
-        <w:rPr>
-          <w:lang w:val="en-US"/>
-        </w:rPr>
-        <w:t>Response: JSON which contains the absolute URL of the export file on the server.</w:t>
+        <w:t>Send</w:t>
+      </w:r>
+      <w:r>
+        <w:rPr>
+          <w:lang w:val="en-US"/>
+        </w:rPr>
+        <w:t xml:space="preserve"> button in the modal dialog:</w:t>
+      </w:r>
+    </w:p>
+    <w:p>
+      <w:pPr>
+        <w:rPr>
+          <w:lang w:val="en-US"/>
+        </w:rPr>
+      </w:pPr>
+      <w:r>
+        <w:rPr>
+          <w:lang w:val="en-US"/>
+        </w:rPr>
+        <w:t xml:space="preserve">Ajax request </w:t>
+      </w:r>
+      <w:r>
+        <w:rPr>
+          <w:rStyle w:val="Code"/>
+        </w:rPr>
+        <w:t>POST</w:t>
+      </w:r>
+      <w:r>
+        <w:rPr>
+          <w:rStyle w:val="Code"/>
+        </w:rPr>
+        <w:t xml:space="preserve"> /org</w:t>
+      </w:r>
+      <w:proofErr w:type="gramStart"/>
+      <w:r>
+        <w:rPr>
+          <w:rStyle w:val="Code"/>
+        </w:rPr>
+        <w:t>/{</w:t>
+      </w:r>
+      <w:proofErr w:type="gramEnd"/>
+      <w:r>
+        <w:rPr>
+          <w:rStyle w:val="Code"/>
+        </w:rPr>
+        <w:t>organization slug}/</w:t>
+      </w:r>
+      <w:proofErr w:type="spellStart"/>
+      <w:r>
+        <w:rPr>
+          <w:rStyle w:val="Code"/>
+        </w:rPr>
+        <w:t>CreateSubOrg</w:t>
+      </w:r>
+      <w:proofErr w:type="spellEnd"/>
+    </w:p>
+    <w:p>
+      <w:pPr>
+        <w:rPr>
+          <w:lang w:val="en-US"/>
+        </w:rPr>
+      </w:pPr>
+      <w:r>
+        <w:rPr>
+          <w:lang w:val="en-US"/>
+        </w:rPr>
+        <w:t>The request body contains the name of the organization to create.</w:t>
+      </w:r>
+    </w:p>
+    <w:p>
+      <w:pPr>
+        <w:rPr>
+          <w:lang w:val="en-US"/>
+        </w:rPr>
+      </w:pPr>
+      <w:r>
+        <w:rPr>
+          <w:lang w:val="en-US"/>
+        </w:rPr>
+        <w:t>Ajax response: JSON which contains the result of the operation.</w:t>
       </w:r>
     </w:p>
     <w:p>
@@ -1449,53 +1934,7 @@
         <w:rPr>
           <w:lang w:val="en-US"/>
         </w:rPr>
-        <w:lastRenderedPageBreak/>
-        <w:t>The Top-level organizations page</w:t>
-      </w:r>
-    </w:p>
-    <w:p>
-      <w:pPr>
-        <w:rPr>
-          <w:lang w:val="en-US"/>
-        </w:rPr>
-      </w:pPr>
-      <w:r>
-        <w:rPr>
-          <w:lang w:val="en-US"/>
-        </w:rPr>
-        <w:t>When the page is loaded:</w:t>
-      </w:r>
-    </w:p>
-    <w:p>
-      <w:pPr>
-        <w:rPr>
-          <w:lang w:val="en-US"/>
-        </w:rPr>
-      </w:pPr>
-      <w:r>
-        <w:rPr>
-          <w:lang w:val="en-US"/>
-        </w:rPr>
-        <w:t xml:space="preserve">Request: </w:t>
-      </w:r>
-      <w:r>
-        <w:rPr>
-          <w:rStyle w:val="Code"/>
-        </w:rPr>
-        <w:t>GET /Admin/TopOrgs</w:t>
-      </w:r>
-    </w:p>
-    <w:p>
-      <w:pPr>
-        <w:rPr>
-          <w:lang w:val="en-US"/>
-        </w:rPr>
-      </w:pPr>
-      <w:r>
-        <w:rPr>
-          <w:lang w:val="en-US"/>
-        </w:rPr>
-        <w:t>Response: the full HTML markup of the page.</w:t>
+        <w:t>Sidebar</w:t>
       </w:r>
     </w:p>
     <w:p>
@@ -1514,13 +1953,13 @@
         <w:rPr>
           <w:rStyle w:val="UI"/>
         </w:rPr>
-        <w:t>Delete</w:t>
-      </w:r>
-      <w:r>
-        <w:rPr>
-          <w:lang w:val="en-US"/>
-        </w:rPr>
-        <w:t xml:space="preserve"> button:</w:t>
+        <w:t>Report</w:t>
+      </w:r>
+      <w:r>
+        <w:rPr>
+          <w:lang w:val="en-US"/>
+        </w:rPr>
+        <w:t xml:space="preserve"> button on the sidebar:</w:t>
       </w:r>
     </w:p>
     <w:p>
@@ -1539,700 +1978,1609 @@
         <w:rPr>
           <w:rStyle w:val="Code"/>
         </w:rPr>
-        <w:t>DELETE</w:t>
-      </w:r>
-      <w:r>
-        <w:rPr>
-          <w:rStyle w:val="Code"/>
-        </w:rPr>
-        <w:t xml:space="preserve"> /Admin/TopOrgs</w:t>
-      </w:r>
-      <w:r>
-        <w:rPr>
-          <w:rStyle w:val="Code"/>
-        </w:rPr>
-        <w:t>/{ID}</w:t>
-      </w:r>
-    </w:p>
-    <w:p>
-      <w:pPr>
-        <w:rPr>
-          <w:lang w:val="en-US"/>
-        </w:rPr>
-      </w:pPr>
-      <w:r>
-        <w:rPr>
-          <w:lang w:val="en-US"/>
-        </w:rPr>
-        <w:t xml:space="preserve">Ajax </w:t>
-      </w:r>
-      <w:r>
-        <w:rPr>
-          <w:lang w:val="en-US"/>
-        </w:rPr>
-        <w:t xml:space="preserve">Response: </w:t>
+        <w:t>POST /org</w:t>
+      </w:r>
+      <w:proofErr w:type="gramStart"/>
+      <w:r>
+        <w:rPr>
+          <w:rStyle w:val="Code"/>
+        </w:rPr>
+        <w:t>/{</w:t>
+      </w:r>
+      <w:proofErr w:type="gramEnd"/>
+      <w:r>
+        <w:rPr>
+          <w:rStyle w:val="Code"/>
+        </w:rPr>
+        <w:t>organization slug}/Report</w:t>
+      </w:r>
+    </w:p>
+    <w:p>
+      <w:pPr>
+        <w:rPr>
+          <w:lang w:val="en-US"/>
+        </w:rPr>
+      </w:pPr>
+      <w:r>
+        <w:rPr>
+          <w:lang w:val="en-US"/>
+        </w:rPr>
+        <w:t>The request body contains the details of the report.</w:t>
+      </w:r>
+    </w:p>
+    <w:p>
+      <w:pPr>
+        <w:rPr>
+          <w:lang w:val="en-US"/>
+        </w:rPr>
+      </w:pPr>
+      <w:r>
+        <w:rPr>
+          <w:lang w:val="en-US"/>
+        </w:rPr>
+        <w:t xml:space="preserve">Ajax response: </w:t>
       </w:r>
       <w:r>
         <w:rPr>
           <w:lang w:val="en-US"/>
         </w:rPr>
         <w:t>JSON which contains the result of the operation.</w:t>
-      </w:r>
-    </w:p>
-    <w:p>
-      <w:pPr>
-        <w:rPr>
-          <w:lang w:val="en-US"/>
-        </w:rPr>
-      </w:pPr>
-      <w:r>
-        <w:rPr>
-          <w:lang w:val="en-US"/>
-        </w:rPr>
-        <w:t>When the user enters a name into the Add new top-level organization dialog:</w:t>
-      </w:r>
-    </w:p>
-    <w:p>
-      <w:pPr>
-        <w:rPr>
-          <w:lang w:val="en-US"/>
-        </w:rPr>
-      </w:pPr>
-      <w:r>
-        <w:rPr>
-          <w:lang w:val="en-US"/>
-        </w:rPr>
-        <w:t xml:space="preserve">Ajax request: </w:t>
-      </w:r>
-      <w:r>
-        <w:rPr>
-          <w:rStyle w:val="Code"/>
-        </w:rPr>
-        <w:t>GET /Admin/TopOrgs?Name={name}</w:t>
-      </w:r>
-    </w:p>
-    <w:p>
-      <w:pPr>
-        <w:rPr>
-          <w:lang w:val="en-US"/>
-        </w:rPr>
-      </w:pPr>
-      <w:r>
-        <w:rPr>
-          <w:lang w:val="en-US"/>
-        </w:rPr>
-        <w:t>Ajax response: JSON which contains whether an organization exists with the given name.</w:t>
-      </w:r>
-    </w:p>
-    <w:p>
-      <w:pPr>
-        <w:rPr>
-          <w:lang w:val="en-US"/>
-        </w:rPr>
-      </w:pPr>
-      <w:r>
-        <w:rPr>
-          <w:lang w:val="en-US"/>
-        </w:rPr>
-        <w:t xml:space="preserve">When the user enters an </w:t>
-      </w:r>
-      <w:r>
-        <w:rPr>
-          <w:lang w:val="en-US"/>
-        </w:rPr>
-        <w:t>abbreviation</w:t>
-      </w:r>
-      <w:r>
-        <w:rPr>
-          <w:lang w:val="en-US"/>
-        </w:rPr>
-        <w:t xml:space="preserve"> into the Add new top-level organization dialog:</w:t>
-      </w:r>
-    </w:p>
-    <w:p>
-      <w:pPr>
-        <w:rPr>
-          <w:lang w:val="en-US"/>
-        </w:rPr>
-      </w:pPr>
-      <w:r>
-        <w:rPr>
-          <w:lang w:val="en-US"/>
-        </w:rPr>
-        <w:t xml:space="preserve">Ajax request: </w:t>
-      </w:r>
-      <w:r>
-        <w:rPr>
-          <w:rStyle w:val="Code"/>
-        </w:rPr>
-        <w:t>GET /Admin/TopOrgs?Abbreviation={name}</w:t>
-      </w:r>
-    </w:p>
-    <w:p>
-      <w:pPr>
-        <w:rPr>
-          <w:lang w:val="en-US"/>
-        </w:rPr>
-      </w:pPr>
-      <w:r>
-        <w:rPr>
-          <w:lang w:val="en-US"/>
-        </w:rPr>
-        <w:t xml:space="preserve">Ajax response: JSON which contains whether an organization exists with the given </w:t>
-      </w:r>
-      <w:r>
-        <w:rPr>
-          <w:lang w:val="en-US"/>
-        </w:rPr>
-        <w:t>abbreviation</w:t>
-      </w:r>
-      <w:r>
-        <w:rPr>
-          <w:lang w:val="en-US"/>
-        </w:rPr>
-        <w:t>.</w:t>
-      </w:r>
-    </w:p>
-    <w:p>
-      <w:pPr>
-        <w:rPr>
-          <w:lang w:val="en-US"/>
-        </w:rPr>
-      </w:pPr>
-      <w:r>
-        <w:rPr>
-          <w:lang w:val="en-US"/>
-        </w:rPr>
-        <w:t xml:space="preserve">When the user clicks the </w:t>
-      </w:r>
-      <w:r>
-        <w:rPr>
-          <w:rStyle w:val="UI"/>
-        </w:rPr>
-        <w:t>Add</w:t>
-      </w:r>
-      <w:r>
-        <w:rPr>
-          <w:lang w:val="en-US"/>
-        </w:rPr>
-        <w:t xml:space="preserve"> button:</w:t>
-      </w:r>
-    </w:p>
-    <w:p>
-      <w:pPr>
-        <w:rPr>
-          <w:lang w:val="en-US"/>
-        </w:rPr>
-      </w:pPr>
-      <w:r>
-        <w:rPr>
-          <w:lang w:val="en-US"/>
-        </w:rPr>
-        <w:t xml:space="preserve">Ajax request: </w:t>
-      </w:r>
-      <w:r>
-        <w:rPr>
-          <w:rStyle w:val="Code"/>
-        </w:rPr>
-        <w:t>PUT /Admin/TopOrgs</w:t>
-      </w:r>
-    </w:p>
-    <w:p>
-      <w:pPr>
-        <w:rPr>
-          <w:lang w:val="en-US"/>
-        </w:rPr>
-      </w:pPr>
-      <w:r>
-        <w:rPr>
-          <w:lang w:val="en-US"/>
-        </w:rPr>
-        <w:t>The request body contains the name and the abbreviation of the new organization.</w:t>
-      </w:r>
-    </w:p>
-    <w:p>
-      <w:pPr>
-        <w:rPr>
-          <w:lang w:val="en-US"/>
-        </w:rPr>
-      </w:pPr>
-      <w:r>
-        <w:rPr>
-          <w:lang w:val="en-US"/>
-        </w:rPr>
-        <w:t>Ajax response: JSON which contains the result of the operation.</w:t>
-      </w:r>
-    </w:p>
-    <w:p>
-      <w:pPr>
-        <w:pStyle w:val="Heading2"/>
-        <w:rPr>
-          <w:lang w:val="en-US"/>
-        </w:rPr>
-      </w:pPr>
-      <w:r>
-        <w:rPr>
-          <w:lang w:val="en-US"/>
-        </w:rPr>
-        <w:t>The Error log page</w:t>
-      </w:r>
-    </w:p>
-    <w:p>
-      <w:pPr>
-        <w:rPr>
-          <w:lang w:val="en-US"/>
-        </w:rPr>
-      </w:pPr>
-      <w:r>
-        <w:rPr>
-          <w:lang w:val="en-US"/>
-        </w:rPr>
-        <w:t>When the page is loaded:</w:t>
-      </w:r>
-    </w:p>
-    <w:p>
-      <w:pPr>
-        <w:rPr>
-          <w:lang w:val="en-US"/>
-        </w:rPr>
-      </w:pPr>
-      <w:r>
-        <w:rPr>
-          <w:lang w:val="en-US"/>
-        </w:rPr>
-        <w:t xml:space="preserve">Request: </w:t>
-      </w:r>
-      <w:r>
-        <w:rPr>
-          <w:rStyle w:val="Code"/>
-        </w:rPr>
-        <w:t>GET /Admin/ErrorLog</w:t>
-      </w:r>
-    </w:p>
-    <w:p>
-      <w:pPr>
-        <w:rPr>
-          <w:lang w:val="en-US"/>
-        </w:rPr>
-      </w:pPr>
-      <w:r>
-        <w:rPr>
-          <w:lang w:val="en-US"/>
-        </w:rPr>
-        <w:t>Response: the full HTML markup of the page.</w:t>
-      </w:r>
-    </w:p>
-    <w:p>
-      <w:pPr>
-        <w:rPr>
-          <w:lang w:val="en-US"/>
-        </w:rPr>
-      </w:pPr>
-      <w:r>
-        <w:rPr>
-          <w:lang w:val="en-US"/>
-        </w:rPr>
-        <w:t xml:space="preserve">When the user clicks </w:t>
-      </w:r>
-      <w:r>
-        <w:rPr>
-          <w:lang w:val="en-US"/>
-        </w:rPr>
-        <w:t>one error log entry:</w:t>
-      </w:r>
-    </w:p>
-    <w:p>
-      <w:pPr>
-        <w:rPr>
-          <w:lang w:val="en-US"/>
-        </w:rPr>
-      </w:pPr>
-      <w:r>
-        <w:rPr>
-          <w:lang w:val="en-US"/>
-        </w:rPr>
-        <w:t xml:space="preserve">Ajax request: </w:t>
-      </w:r>
-      <w:r>
-        <w:rPr>
-          <w:rStyle w:val="Code"/>
-        </w:rPr>
-        <w:t>GET /Admin/ErrorLog/{ID}</w:t>
-      </w:r>
-    </w:p>
-    <w:p>
-      <w:pPr>
-        <w:rPr>
-          <w:lang w:val="en-US"/>
-        </w:rPr>
-      </w:pPr>
-      <w:r>
-        <w:rPr>
-          <w:lang w:val="en-US"/>
-        </w:rPr>
-        <w:t>Ajax response: JSON which contains the details of the error log entry.</w:t>
-      </w:r>
-    </w:p>
-    <w:p>
-      <w:pPr>
-        <w:pStyle w:val="Heading2"/>
-        <w:rPr>
-          <w:lang w:val="en-US"/>
-        </w:rPr>
-      </w:pPr>
-      <w:r>
-        <w:rPr>
-          <w:lang w:val="en-US"/>
-        </w:rPr>
-        <w:t>The Activity log page</w:t>
-      </w:r>
-    </w:p>
-    <w:p>
-      <w:pPr>
-        <w:rPr>
-          <w:lang w:val="en-US"/>
-        </w:rPr>
-      </w:pPr>
-      <w:r>
-        <w:rPr>
-          <w:lang w:val="en-US"/>
-        </w:rPr>
-        <w:t>When the page is loaded:</w:t>
-      </w:r>
-    </w:p>
-    <w:p>
-      <w:pPr>
-        <w:rPr>
-          <w:lang w:val="en-US"/>
-        </w:rPr>
-      </w:pPr>
-      <w:r>
-        <w:rPr>
-          <w:lang w:val="en-US"/>
-        </w:rPr>
-        <w:t xml:space="preserve">Request: </w:t>
-      </w:r>
-      <w:r>
-        <w:rPr>
-          <w:rStyle w:val="Code"/>
-        </w:rPr>
-        <w:t>GET /Admin/</w:t>
-      </w:r>
-      <w:r>
-        <w:rPr>
-          <w:rStyle w:val="Code"/>
-        </w:rPr>
-        <w:t>Activity</w:t>
-      </w:r>
-      <w:r>
-        <w:rPr>
-          <w:rStyle w:val="Code"/>
-        </w:rPr>
-        <w:t>Log</w:t>
-      </w:r>
-    </w:p>
-    <w:p>
-      <w:pPr>
-        <w:rPr>
-          <w:lang w:val="en-US"/>
-        </w:rPr>
-      </w:pPr>
-      <w:r>
-        <w:rPr>
-          <w:lang w:val="en-US"/>
-        </w:rPr>
-        <w:t>Response: the full HTML markup of the page.</w:t>
-      </w:r>
-    </w:p>
-    <w:p>
-      <w:pPr>
-        <w:rPr>
-          <w:lang w:val="en-US"/>
-        </w:rPr>
-      </w:pPr>
-    </w:p>
-    <w:p>
-      <w:pPr>
-        <w:pStyle w:val="Heading2"/>
-        <w:rPr>
-          <w:lang w:val="en-US"/>
-        </w:rPr>
-      </w:pPr>
-      <w:r>
-        <w:rPr>
-          <w:lang w:val="en-US"/>
-        </w:rPr>
-        <w:lastRenderedPageBreak/>
-        <w:t>The Edit the About us page</w:t>
-      </w:r>
-    </w:p>
-    <w:p>
-      <w:pPr>
-        <w:rPr>
-          <w:lang w:val="en-US"/>
-        </w:rPr>
-      </w:pPr>
-      <w:r>
-        <w:rPr>
-          <w:lang w:val="en-US"/>
-        </w:rPr>
-        <w:t>When the page is loaded:</w:t>
-      </w:r>
-    </w:p>
-    <w:p>
-      <w:pPr>
-        <w:rPr>
-          <w:lang w:val="en-US"/>
-        </w:rPr>
-      </w:pPr>
-      <w:r>
-        <w:rPr>
-          <w:lang w:val="en-US"/>
-        </w:rPr>
-        <w:t xml:space="preserve">Request: </w:t>
-      </w:r>
-      <w:r>
-        <w:rPr>
-          <w:rStyle w:val="Code"/>
-        </w:rPr>
-        <w:t>GET /Admin/EditAboutUs</w:t>
-      </w:r>
-    </w:p>
-    <w:p>
-      <w:pPr>
-        <w:rPr>
-          <w:lang w:val="en-US"/>
-        </w:rPr>
-      </w:pPr>
-      <w:r>
-        <w:rPr>
-          <w:lang w:val="en-US"/>
-        </w:rPr>
-        <w:t>Response: the full HTML markup of the page.</w:t>
-      </w:r>
-    </w:p>
-    <w:p>
-      <w:pPr>
-        <w:rPr>
-          <w:lang w:val="en-US"/>
-        </w:rPr>
-      </w:pPr>
-      <w:r>
-        <w:rPr>
-          <w:lang w:val="en-US"/>
-        </w:rPr>
-        <w:t xml:space="preserve">When the user clicks the </w:t>
-      </w:r>
-      <w:r>
-        <w:rPr>
-          <w:rStyle w:val="UI"/>
-        </w:rPr>
-        <w:t>Save</w:t>
-      </w:r>
-      <w:r>
-        <w:rPr>
-          <w:lang w:val="en-US"/>
-        </w:rPr>
-        <w:t xml:space="preserve"> button:</w:t>
-      </w:r>
-    </w:p>
-    <w:p>
-      <w:pPr>
-        <w:rPr>
-          <w:lang w:val="en-US"/>
-        </w:rPr>
-      </w:pPr>
-      <w:r>
-        <w:rPr>
-          <w:lang w:val="en-US"/>
-        </w:rPr>
-        <w:t xml:space="preserve">Ajax request: </w:t>
-      </w:r>
-      <w:r>
-        <w:rPr>
-          <w:rStyle w:val="Code"/>
-        </w:rPr>
-        <w:t>POST /Admin/EditAboutUs</w:t>
-      </w:r>
-    </w:p>
-    <w:p>
-      <w:pPr>
-        <w:rPr>
-          <w:lang w:val="en-US"/>
-        </w:rPr>
-      </w:pPr>
-      <w:r>
-        <w:rPr>
-          <w:lang w:val="en-US"/>
-        </w:rPr>
-        <w:t>The request body contains the new content of the About Us page.</w:t>
-      </w:r>
-    </w:p>
-    <w:p>
-      <w:pPr>
-        <w:rPr>
-          <w:lang w:val="en-US"/>
-        </w:rPr>
-      </w:pPr>
-      <w:r>
-        <w:rPr>
-          <w:lang w:val="en-US"/>
-        </w:rPr>
-        <w:t>Ajax response: JSON which contains the result of the operation.</w:t>
-      </w:r>
-    </w:p>
-    <w:p>
-      <w:pPr>
-        <w:pStyle w:val="Heading2"/>
-        <w:rPr>
-          <w:lang w:val="en-US"/>
-        </w:rPr>
-      </w:pPr>
-      <w:r>
-        <w:rPr>
-          <w:lang w:val="en-US"/>
-        </w:rPr>
-        <w:t>The Edit the Newsetters sec</w:t>
-      </w:r>
-      <w:r>
-        <w:rPr>
-          <w:lang w:val="en-US"/>
-        </w:rPr>
-        <w:t>t</w:t>
-      </w:r>
-      <w:r>
-        <w:rPr>
-          <w:lang w:val="en-US"/>
-        </w:rPr>
-        <w:t>ion on the Home page page</w:t>
-      </w:r>
-    </w:p>
-    <w:p>
-      <w:pPr>
-        <w:rPr>
-          <w:lang w:val="en-US"/>
-        </w:rPr>
-      </w:pPr>
-      <w:r>
-        <w:rPr>
-          <w:lang w:val="en-US"/>
-        </w:rPr>
-        <w:t>When the page is loaded:</w:t>
-      </w:r>
-    </w:p>
-    <w:p>
-      <w:pPr>
-        <w:rPr>
-          <w:lang w:val="en-US"/>
-        </w:rPr>
-      </w:pPr>
-      <w:r>
-        <w:rPr>
-          <w:lang w:val="en-US"/>
-        </w:rPr>
-        <w:t xml:space="preserve">Request: </w:t>
-      </w:r>
-      <w:r>
-        <w:rPr>
-          <w:rStyle w:val="Code"/>
-        </w:rPr>
-        <w:t>GET /Admin/Edit</w:t>
-      </w:r>
-      <w:r>
-        <w:rPr>
-          <w:rStyle w:val="Code"/>
-        </w:rPr>
-        <w:t>Newsletters</w:t>
-      </w:r>
-    </w:p>
-    <w:p>
-      <w:pPr>
-        <w:rPr>
-          <w:lang w:val="en-US"/>
-        </w:rPr>
-      </w:pPr>
-      <w:r>
-        <w:rPr>
-          <w:lang w:val="en-US"/>
-        </w:rPr>
-        <w:t>Response: the full HTML markup of the page.</w:t>
-      </w:r>
-    </w:p>
-    <w:p>
-      <w:pPr>
-        <w:rPr>
-          <w:lang w:val="en-US"/>
-        </w:rPr>
-      </w:pPr>
-      <w:r>
-        <w:rPr>
-          <w:lang w:val="en-US"/>
-        </w:rPr>
-        <w:t xml:space="preserve">When the user clicks the </w:t>
-      </w:r>
-      <w:r>
-        <w:rPr>
-          <w:rStyle w:val="UI"/>
-        </w:rPr>
-        <w:t>Save</w:t>
-      </w:r>
-      <w:r>
-        <w:rPr>
-          <w:lang w:val="en-US"/>
-        </w:rPr>
-        <w:t xml:space="preserve"> button:</w:t>
-      </w:r>
-    </w:p>
-    <w:p>
-      <w:pPr>
-        <w:rPr>
-          <w:lang w:val="en-US"/>
-        </w:rPr>
-      </w:pPr>
-      <w:r>
-        <w:rPr>
-          <w:lang w:val="en-US"/>
-        </w:rPr>
-        <w:t xml:space="preserve">Ajax request: </w:t>
-      </w:r>
-      <w:r>
-        <w:rPr>
-          <w:rStyle w:val="Code"/>
-        </w:rPr>
-        <w:t>POST /Admin/</w:t>
-      </w:r>
-      <w:r>
-        <w:rPr>
-          <w:rStyle w:val="Code"/>
-        </w:rPr>
-        <w:t>EditNewsletters</w:t>
-      </w:r>
-    </w:p>
-    <w:p>
-      <w:pPr>
-        <w:rPr>
-          <w:lang w:val="en-US"/>
-        </w:rPr>
-      </w:pPr>
-      <w:r>
-        <w:rPr>
-          <w:lang w:val="en-US"/>
-        </w:rPr>
-        <w:t xml:space="preserve">The request body contains the new content of the </w:t>
-      </w:r>
-      <w:r>
-        <w:rPr>
-          <w:lang w:val="en-US"/>
-        </w:rPr>
-        <w:t>Newsletters section on the Home page</w:t>
       </w:r>
       <w:bookmarkStart w:id="0" w:name="_GoBack"/>
       <w:bookmarkEnd w:id="0"/>
-      <w:r>
-        <w:rPr>
-          <w:lang w:val="en-US"/>
-        </w:rPr>
-        <w:t>.</w:t>
+    </w:p>
+    <w:p>
+      <w:pPr>
+        <w:pStyle w:val="Heading1"/>
+        <w:rPr>
+          <w:lang w:val="en-US"/>
+        </w:rPr>
+      </w:pPr>
+      <w:r>
+        <w:rPr>
+          <w:lang w:val="en-US"/>
+        </w:rPr>
+        <w:lastRenderedPageBreak/>
+        <w:t>Personal pages</w:t>
+      </w:r>
+    </w:p>
+    <w:p>
+      <w:pPr>
+        <w:pStyle w:val="Heading2"/>
+        <w:rPr>
+          <w:lang w:val="en-US"/>
+        </w:rPr>
+      </w:pPr>
+      <w:r>
+        <w:rPr>
+          <w:lang w:val="en-US"/>
+        </w:rPr>
+        <w:t>My Account page</w:t>
+      </w:r>
+    </w:p>
+    <w:p>
+      <w:pPr>
+        <w:rPr>
+          <w:lang w:val="en-US"/>
+        </w:rPr>
+      </w:pPr>
+      <w:r>
+        <w:rPr>
+          <w:lang w:val="en-US"/>
+        </w:rPr>
+        <w:t>When the page is loaded:</w:t>
+      </w:r>
+    </w:p>
+    <w:p>
+      <w:pPr>
+        <w:rPr>
+          <w:lang w:val="en-US"/>
+        </w:rPr>
+      </w:pPr>
+      <w:r>
+        <w:rPr>
+          <w:lang w:val="en-US"/>
+        </w:rPr>
+        <w:t xml:space="preserve">Request: </w:t>
+      </w:r>
+      <w:r>
+        <w:rPr>
+          <w:rStyle w:val="Code"/>
+        </w:rPr>
+        <w:t>GET /</w:t>
+      </w:r>
+      <w:proofErr w:type="spellStart"/>
+      <w:r>
+        <w:rPr>
+          <w:rStyle w:val="Code"/>
+        </w:rPr>
+        <w:t>MyAccount</w:t>
+      </w:r>
+      <w:proofErr w:type="spellEnd"/>
+    </w:p>
+    <w:p>
+      <w:pPr>
+        <w:rPr>
+          <w:lang w:val="en-US"/>
+        </w:rPr>
+      </w:pPr>
+      <w:r>
+        <w:rPr>
+          <w:lang w:val="en-US"/>
+        </w:rPr>
+        <w:t>Response: the full HTML markup of the page.</w:t>
+      </w:r>
+    </w:p>
+    <w:p>
+      <w:pPr>
+        <w:rPr>
+          <w:lang w:val="en-US"/>
+        </w:rPr>
+      </w:pPr>
+      <w:r>
+        <w:rPr>
+          <w:lang w:val="en-US"/>
+        </w:rPr>
+        <w:t xml:space="preserve">When the user clicks the </w:t>
+      </w:r>
+      <w:r>
+        <w:rPr>
+          <w:rStyle w:val="UI"/>
+        </w:rPr>
+        <w:t>Delete</w:t>
+      </w:r>
+      <w:r>
+        <w:rPr>
+          <w:lang w:val="en-US"/>
+        </w:rPr>
+        <w:t xml:space="preserve"> and then the </w:t>
+      </w:r>
+      <w:r>
+        <w:rPr>
+          <w:rStyle w:val="UI"/>
+        </w:rPr>
+        <w:t>Yes, I understood, delete my account</w:t>
+      </w:r>
+      <w:r>
+        <w:rPr>
+          <w:lang w:val="en-US"/>
+        </w:rPr>
+        <w:t xml:space="preserve"> buttons:</w:t>
+      </w:r>
+    </w:p>
+    <w:p>
+      <w:pPr>
+        <w:rPr>
+          <w:lang w:val="en-US"/>
+        </w:rPr>
+      </w:pPr>
+      <w:r>
+        <w:rPr>
+          <w:lang w:val="en-US"/>
+        </w:rPr>
+        <w:t xml:space="preserve">Request: </w:t>
+      </w:r>
+      <w:r>
+        <w:rPr>
+          <w:rStyle w:val="Code"/>
+        </w:rPr>
+        <w:t>DELETE /</w:t>
+      </w:r>
+      <w:proofErr w:type="spellStart"/>
+      <w:r>
+        <w:rPr>
+          <w:rStyle w:val="Code"/>
+        </w:rPr>
+        <w:t>MyAccount</w:t>
+      </w:r>
+      <w:proofErr w:type="spellEnd"/>
+    </w:p>
+    <w:p>
+      <w:pPr>
+        <w:rPr>
+          <w:lang w:val="en-US"/>
+        </w:rPr>
+      </w:pPr>
+      <w:r>
+        <w:rPr>
+          <w:lang w:val="en-US"/>
+        </w:rPr>
+        <w:t xml:space="preserve">Response: redirect to the </w:t>
+      </w:r>
+      <w:r>
+        <w:rPr>
+          <w:rStyle w:val="Code"/>
+        </w:rPr>
+        <w:t>/</w:t>
+      </w:r>
+      <w:proofErr w:type="spellStart"/>
+      <w:r>
+        <w:rPr>
+          <w:rStyle w:val="Code"/>
+        </w:rPr>
+        <w:t>MyAccountDeleted</w:t>
+      </w:r>
+      <w:proofErr w:type="spellEnd"/>
+      <w:r>
+        <w:rPr>
+          <w:lang w:val="en-US"/>
+        </w:rPr>
+        <w:t xml:space="preserve"> URL. The response must clear the authentication cookie.</w:t>
+      </w:r>
+    </w:p>
+    <w:p>
+      <w:pPr>
+        <w:rPr>
+          <w:lang w:val="en-US"/>
+        </w:rPr>
+      </w:pPr>
+      <w:r>
+        <w:rPr>
+          <w:lang w:val="en-US"/>
+        </w:rPr>
+        <w:t xml:space="preserve">When the user clicks the </w:t>
+      </w:r>
+      <w:r>
+        <w:rPr>
+          <w:rStyle w:val="UI"/>
+        </w:rPr>
+        <w:t>Update from LinkedIn</w:t>
+      </w:r>
+      <w:r>
+        <w:rPr>
+          <w:lang w:val="en-US"/>
+        </w:rPr>
+        <w:t xml:space="preserve"> button:</w:t>
+      </w:r>
+    </w:p>
+    <w:p>
+      <w:pPr>
+        <w:rPr>
+          <w:lang w:val="en-US"/>
+        </w:rPr>
+      </w:pPr>
+      <w:r>
+        <w:rPr>
+          <w:lang w:val="en-US"/>
+        </w:rPr>
+        <w:t xml:space="preserve">Request: </w:t>
+      </w:r>
+      <w:r>
+        <w:rPr>
+          <w:rStyle w:val="Code"/>
+        </w:rPr>
+        <w:t>POST /</w:t>
+      </w:r>
+      <w:proofErr w:type="spellStart"/>
+      <w:r>
+        <w:rPr>
+          <w:rStyle w:val="Code"/>
+        </w:rPr>
+        <w:t>MyAccount</w:t>
+      </w:r>
+      <w:proofErr w:type="spellEnd"/>
+    </w:p>
+    <w:p>
+      <w:pPr>
+        <w:rPr>
+          <w:lang w:val="en-US"/>
+        </w:rPr>
+      </w:pPr>
+      <w:r>
+        <w:rPr>
+          <w:lang w:val="en-US"/>
+        </w:rPr>
+        <w:t>The client side LinkedIn API is used to query the details of the current user from LinkedIn, and then it is posted to the server with this POST request. The body of the request contains the user’s properties.</w:t>
+      </w:r>
+    </w:p>
+    <w:p>
+      <w:pPr>
+        <w:rPr>
+          <w:lang w:val="en-US"/>
+        </w:rPr>
+      </w:pPr>
+      <w:r>
+        <w:rPr>
+          <w:lang w:val="en-US"/>
+        </w:rPr>
+        <w:t xml:space="preserve">Response: the full </w:t>
+      </w:r>
+      <w:r>
+        <w:rPr>
+          <w:lang w:val="en-US"/>
+        </w:rPr>
+        <w:t>HTML markup of the page (full page reload).</w:t>
+      </w:r>
+    </w:p>
+    <w:p>
+      <w:pPr>
+        <w:rPr>
+          <w:lang w:val="en-US"/>
+        </w:rPr>
+      </w:pPr>
+      <w:r>
+        <w:rPr>
+          <w:lang w:val="en-US"/>
+        </w:rPr>
+        <w:t>When the user clicks the Save button:</w:t>
+      </w:r>
+    </w:p>
+    <w:p>
+      <w:pPr>
+        <w:rPr>
+          <w:lang w:val="en-US"/>
+        </w:rPr>
+      </w:pPr>
+      <w:r>
+        <w:rPr>
+          <w:lang w:val="en-US"/>
+        </w:rPr>
+        <w:t xml:space="preserve">Request: </w:t>
+      </w:r>
+      <w:r>
+        <w:rPr>
+          <w:rStyle w:val="Code"/>
+        </w:rPr>
+        <w:t>POST /</w:t>
+      </w:r>
+      <w:proofErr w:type="spellStart"/>
+      <w:r>
+        <w:rPr>
+          <w:rStyle w:val="Code"/>
+        </w:rPr>
+        <w:t>MyAccountEmail</w:t>
+      </w:r>
+      <w:proofErr w:type="spellEnd"/>
+    </w:p>
+    <w:p>
+      <w:pPr>
+        <w:rPr>
+          <w:lang w:val="en-US"/>
+        </w:rPr>
+      </w:pPr>
+      <w:r>
+        <w:rPr>
+          <w:lang w:val="en-US"/>
+        </w:rPr>
+        <w:t>Response: the full HTML markup of the page (full page reload)</w:t>
+      </w:r>
+    </w:p>
+    <w:p>
+      <w:pPr>
+        <w:pStyle w:val="Heading2"/>
+        <w:rPr>
+          <w:lang w:val="en-US"/>
+        </w:rPr>
+      </w:pPr>
+      <w:r>
+        <w:rPr>
+          <w:lang w:val="en-US"/>
+        </w:rPr>
+        <w:t>My Organizations page</w:t>
+      </w:r>
+    </w:p>
+    <w:p>
+      <w:pPr>
+        <w:rPr>
+          <w:lang w:val="en-US"/>
+        </w:rPr>
+      </w:pPr>
+      <w:r>
+        <w:rPr>
+          <w:lang w:val="en-US"/>
+        </w:rPr>
+        <w:t>When the page is loaded:</w:t>
+      </w:r>
+    </w:p>
+    <w:p>
+      <w:pPr>
+        <w:rPr>
+          <w:lang w:val="en-US"/>
+        </w:rPr>
+      </w:pPr>
+      <w:r>
+        <w:rPr>
+          <w:lang w:val="en-US"/>
+        </w:rPr>
+        <w:t xml:space="preserve">Request: </w:t>
+      </w:r>
+      <w:r>
+        <w:rPr>
+          <w:rStyle w:val="Code"/>
+        </w:rPr>
+        <w:t>GET /Manage</w:t>
+      </w:r>
+    </w:p>
+    <w:p>
+      <w:pPr>
+        <w:rPr>
+          <w:lang w:val="en-US"/>
+        </w:rPr>
+      </w:pPr>
+      <w:r>
+        <w:rPr>
+          <w:lang w:val="en-US"/>
+        </w:rPr>
+        <w:t>Response: the full HTML markup of the page.</w:t>
+      </w:r>
+    </w:p>
+    <w:p>
+      <w:pPr>
+        <w:rPr>
+          <w:lang w:val="en-US"/>
+        </w:rPr>
+      </w:pPr>
+      <w:r>
+        <w:rPr>
+          <w:lang w:val="en-US"/>
+        </w:rPr>
+        <w:t xml:space="preserve">When the user clicks </w:t>
+      </w:r>
+      <w:r>
+        <w:t xml:space="preserve">the </w:t>
+      </w:r>
+      <w:r>
+        <w:rPr>
+          <w:rStyle w:val="UI"/>
+        </w:rPr>
+        <w:t>Leave</w:t>
+      </w:r>
+      <w:r>
+        <w:rPr>
+          <w:lang w:val="en-US"/>
+        </w:rPr>
+        <w:t xml:space="preserve"> and its confirmation button:</w:t>
+      </w:r>
+    </w:p>
+    <w:p>
+      <w:pPr>
+        <w:rPr>
+          <w:lang w:val="en-US"/>
+        </w:rPr>
+      </w:pPr>
+      <w:r>
+        <w:rPr>
+          <w:lang w:val="en-US"/>
+        </w:rPr>
+        <w:t xml:space="preserve">Request: </w:t>
+      </w:r>
+      <w:r>
+        <w:rPr>
+          <w:rStyle w:val="Code"/>
+        </w:rPr>
+        <w:t>POST /Manage</w:t>
+      </w:r>
+    </w:p>
+    <w:p>
+      <w:pPr>
+        <w:rPr>
+          <w:lang w:val="en-US"/>
+        </w:rPr>
+      </w:pPr>
+      <w:r>
+        <w:rPr>
+          <w:lang w:val="en-US"/>
+        </w:rPr>
+        <w:t>The request body contains the ID of the organization to leave.</w:t>
+      </w:r>
+    </w:p>
+    <w:p>
+      <w:pPr>
+        <w:rPr>
+          <w:lang w:val="en-US"/>
+        </w:rPr>
+      </w:pPr>
+      <w:r>
+        <w:rPr>
+          <w:lang w:val="en-US"/>
+        </w:rPr>
+        <w:t>Response: the full HTML markup of the page.</w:t>
+      </w:r>
+    </w:p>
+    <w:p>
+      <w:pPr>
+        <w:pStyle w:val="Heading1"/>
+        <w:rPr>
+          <w:lang w:val="en-US"/>
+        </w:rPr>
+      </w:pPr>
+      <w:r>
+        <w:rPr>
+          <w:lang w:val="en-US"/>
+        </w:rPr>
+        <w:t>Edit organization page</w:t>
+      </w:r>
+    </w:p>
+    <w:p>
+      <w:pPr>
+        <w:rPr>
+          <w:lang w:val="en-US"/>
+        </w:rPr>
+      </w:pPr>
+      <w:r>
+        <w:rPr>
+          <w:highlight w:val="yellow"/>
+          <w:lang w:val="en-US"/>
+        </w:rPr>
+        <w:t>TODO</w:t>
+      </w:r>
+    </w:p>
+    <w:p>
+      <w:pPr>
+        <w:rPr>
+          <w:lang w:val="en-US"/>
+        </w:rPr>
+      </w:pPr>
+    </w:p>
+    <w:p>
+      <w:pPr>
+        <w:pStyle w:val="Heading1"/>
+        <w:rPr>
+          <w:lang w:val="en-US"/>
+        </w:rPr>
+      </w:pPr>
+      <w:r>
+        <w:rPr>
+          <w:lang w:val="en-US"/>
+        </w:rPr>
+        <w:lastRenderedPageBreak/>
+        <w:t>System administration pages</w:t>
+      </w:r>
+    </w:p>
+    <w:p>
+      <w:pPr>
+        <w:pStyle w:val="Heading2"/>
+        <w:rPr>
+          <w:lang w:val="en-US"/>
+        </w:rPr>
+      </w:pPr>
+      <w:r>
+        <w:rPr>
+          <w:lang w:val="en-US"/>
+        </w:rPr>
+        <w:t>The System Administration page</w:t>
+      </w:r>
+    </w:p>
+    <w:p>
+      <w:pPr>
+        <w:rPr>
+          <w:lang w:val="en-US"/>
+        </w:rPr>
+      </w:pPr>
+      <w:r>
+        <w:rPr>
+          <w:lang w:val="en-US"/>
+        </w:rPr>
+        <w:t>When the page is loaded:</w:t>
+      </w:r>
+    </w:p>
+    <w:p>
+      <w:pPr>
+        <w:rPr>
+          <w:lang w:val="en-US"/>
+        </w:rPr>
+      </w:pPr>
+      <w:r>
+        <w:rPr>
+          <w:lang w:val="en-US"/>
+        </w:rPr>
+        <w:t xml:space="preserve">Request: </w:t>
+      </w:r>
+      <w:r>
+        <w:rPr>
+          <w:rStyle w:val="Code"/>
+        </w:rPr>
+        <w:t>GET /Admin</w:t>
+      </w:r>
+    </w:p>
+    <w:p>
+      <w:pPr>
+        <w:rPr>
+          <w:lang w:val="en-US"/>
+        </w:rPr>
+      </w:pPr>
+      <w:r>
+        <w:rPr>
+          <w:lang w:val="en-US"/>
+        </w:rPr>
+        <w:t>Response: the full HTML markup of the page.</w:t>
+      </w:r>
+    </w:p>
+    <w:p>
+      <w:pPr>
+        <w:rPr>
+          <w:lang w:val="en-US"/>
+        </w:rPr>
+      </w:pPr>
+      <w:r>
+        <w:rPr>
+          <w:lang w:val="en-US"/>
+        </w:rPr>
+        <w:t xml:space="preserve">When the user clicks one of the </w:t>
+      </w:r>
+      <w:r>
+        <w:rPr>
+          <w:rStyle w:val="UI"/>
+        </w:rPr>
+        <w:t>Export…</w:t>
+      </w:r>
+      <w:r>
+        <w:rPr>
+          <w:lang w:val="en-US"/>
+        </w:rPr>
+        <w:t xml:space="preserve"> buttons:</w:t>
+      </w:r>
+    </w:p>
+    <w:p>
+      <w:pPr>
+        <w:rPr>
+          <w:lang w:val="en-US"/>
+        </w:rPr>
+      </w:pPr>
+      <w:r>
+        <w:rPr>
+          <w:lang w:val="en-US"/>
+        </w:rPr>
+        <w:t xml:space="preserve">Request </w:t>
+      </w:r>
+      <w:r>
+        <w:rPr>
+          <w:rStyle w:val="Code"/>
+        </w:rPr>
+        <w:t>GET /Admin/Export/Organizations</w:t>
+      </w:r>
+      <w:r>
+        <w:rPr>
+          <w:lang w:val="en-US"/>
+        </w:rPr>
+        <w:t xml:space="preserve"> or </w:t>
+      </w:r>
+      <w:r>
+        <w:rPr>
+          <w:rStyle w:val="Code"/>
+        </w:rPr>
+        <w:t>GET /Admin/Export/Users</w:t>
+      </w:r>
+    </w:p>
+    <w:p>
+      <w:pPr>
+        <w:rPr>
+          <w:lang w:val="en-US"/>
+        </w:rPr>
+      </w:pPr>
+      <w:r>
+        <w:rPr>
+          <w:lang w:val="en-US"/>
+        </w:rPr>
+        <w:t>Response: JSON which contains the absolute URL of the export file on the server.</w:t>
+      </w:r>
+    </w:p>
+    <w:p>
+      <w:pPr>
+        <w:pStyle w:val="Heading2"/>
+        <w:rPr>
+          <w:lang w:val="en-US"/>
+        </w:rPr>
+      </w:pPr>
+      <w:r>
+        <w:rPr>
+          <w:lang w:val="en-US"/>
+        </w:rPr>
+        <w:t>The Top-level organizations page</w:t>
+      </w:r>
+    </w:p>
+    <w:p>
+      <w:pPr>
+        <w:rPr>
+          <w:lang w:val="en-US"/>
+        </w:rPr>
+      </w:pPr>
+      <w:r>
+        <w:rPr>
+          <w:lang w:val="en-US"/>
+        </w:rPr>
+        <w:t>When the page is loaded:</w:t>
+      </w:r>
+    </w:p>
+    <w:p>
+      <w:pPr>
+        <w:rPr>
+          <w:lang w:val="en-US"/>
+        </w:rPr>
+      </w:pPr>
+      <w:r>
+        <w:rPr>
+          <w:lang w:val="en-US"/>
+        </w:rPr>
+        <w:t xml:space="preserve">Request: </w:t>
+      </w:r>
+      <w:r>
+        <w:rPr>
+          <w:rStyle w:val="Code"/>
+        </w:rPr>
+        <w:t>GET /Admin/</w:t>
+      </w:r>
+      <w:proofErr w:type="spellStart"/>
+      <w:r>
+        <w:rPr>
+          <w:rStyle w:val="Code"/>
+        </w:rPr>
+        <w:t>TopOrgs</w:t>
+      </w:r>
+      <w:proofErr w:type="spellEnd"/>
+    </w:p>
+    <w:p>
+      <w:pPr>
+        <w:rPr>
+          <w:lang w:val="en-US"/>
+        </w:rPr>
+      </w:pPr>
+      <w:r>
+        <w:rPr>
+          <w:lang w:val="en-US"/>
+        </w:rPr>
+        <w:t>Response: the full HTML markup of the page.</w:t>
+      </w:r>
+    </w:p>
+    <w:p>
+      <w:pPr>
+        <w:rPr>
+          <w:lang w:val="en-US"/>
+        </w:rPr>
+      </w:pPr>
+      <w:r>
+        <w:rPr>
+          <w:lang w:val="en-US"/>
+        </w:rPr>
+        <w:t xml:space="preserve">When the user clicks the </w:t>
+      </w:r>
+      <w:r>
+        <w:rPr>
+          <w:rStyle w:val="UI"/>
+        </w:rPr>
+        <w:t>Delete</w:t>
+      </w:r>
+      <w:r>
+        <w:rPr>
+          <w:lang w:val="en-US"/>
+        </w:rPr>
+        <w:t xml:space="preserve"> button:</w:t>
+      </w:r>
+    </w:p>
+    <w:p>
+      <w:pPr>
+        <w:rPr>
+          <w:lang w:val="en-US"/>
+        </w:rPr>
+      </w:pPr>
+      <w:r>
+        <w:rPr>
+          <w:lang w:val="en-US"/>
+        </w:rPr>
+        <w:t xml:space="preserve">Ajax request: </w:t>
+      </w:r>
+      <w:r>
+        <w:rPr>
+          <w:rStyle w:val="Code"/>
+        </w:rPr>
+        <w:t>DELETE</w:t>
+      </w:r>
+      <w:r>
+        <w:rPr>
+          <w:rStyle w:val="Code"/>
+        </w:rPr>
+        <w:t xml:space="preserve"> /Admin/</w:t>
+      </w:r>
+      <w:proofErr w:type="spellStart"/>
+      <w:r>
+        <w:rPr>
+          <w:rStyle w:val="Code"/>
+        </w:rPr>
+        <w:t>TopOrgs</w:t>
+      </w:r>
+      <w:proofErr w:type="spellEnd"/>
+      <w:proofErr w:type="gramStart"/>
+      <w:r>
+        <w:rPr>
+          <w:rStyle w:val="Code"/>
+        </w:rPr>
+        <w:t>/{</w:t>
+      </w:r>
+      <w:proofErr w:type="gramEnd"/>
+      <w:r>
+        <w:rPr>
+          <w:rStyle w:val="Code"/>
+        </w:rPr>
+        <w:t>ID}</w:t>
+      </w:r>
+    </w:p>
+    <w:p>
+      <w:pPr>
+        <w:rPr>
+          <w:lang w:val="en-US"/>
+        </w:rPr>
+      </w:pPr>
+      <w:r>
+        <w:rPr>
+          <w:lang w:val="en-US"/>
+        </w:rPr>
+        <w:t xml:space="preserve">Ajax </w:t>
+      </w:r>
+      <w:r>
+        <w:rPr>
+          <w:lang w:val="en-US"/>
+        </w:rPr>
+        <w:t xml:space="preserve">Response: </w:t>
+      </w:r>
+      <w:r>
+        <w:rPr>
+          <w:lang w:val="en-US"/>
+        </w:rPr>
+        <w:t>JSON which contains the result of the operation.</w:t>
+      </w:r>
+    </w:p>
+    <w:p>
+      <w:pPr>
+        <w:rPr>
+          <w:lang w:val="en-US"/>
+        </w:rPr>
+      </w:pPr>
+      <w:r>
+        <w:rPr>
+          <w:lang w:val="en-US"/>
+        </w:rPr>
+        <w:t>When the user enters a name into the Add new top-level organization dialog:</w:t>
+      </w:r>
+    </w:p>
+    <w:p>
+      <w:pPr>
+        <w:rPr>
+          <w:lang w:val="en-US"/>
+        </w:rPr>
+      </w:pPr>
+      <w:r>
+        <w:rPr>
+          <w:lang w:val="en-US"/>
+        </w:rPr>
+        <w:t xml:space="preserve">Ajax request: </w:t>
+      </w:r>
+      <w:r>
+        <w:rPr>
+          <w:rStyle w:val="Code"/>
+        </w:rPr>
+        <w:t>GET /Admin/</w:t>
+      </w:r>
+      <w:proofErr w:type="spellStart"/>
+      <w:r>
+        <w:rPr>
+          <w:rStyle w:val="Code"/>
+        </w:rPr>
+        <w:t>TopOrgs</w:t>
+      </w:r>
+      <w:proofErr w:type="gramStart"/>
+      <w:r>
+        <w:rPr>
+          <w:rStyle w:val="Code"/>
+        </w:rPr>
+        <w:t>?Name</w:t>
+      </w:r>
+      <w:proofErr w:type="spellEnd"/>
+      <w:proofErr w:type="gramEnd"/>
+      <w:r>
+        <w:rPr>
+          <w:rStyle w:val="Code"/>
+        </w:rPr>
+        <w:t>={name}</w:t>
+      </w:r>
+    </w:p>
+    <w:p>
+      <w:pPr>
+        <w:rPr>
+          <w:lang w:val="en-US"/>
+        </w:rPr>
+      </w:pPr>
+      <w:r>
+        <w:rPr>
+          <w:lang w:val="en-US"/>
+        </w:rPr>
+        <w:t>Ajax response: JSON which contains whether an organization exists with the given name.</w:t>
+      </w:r>
+    </w:p>
+    <w:p>
+      <w:pPr>
+        <w:rPr>
+          <w:lang w:val="en-US"/>
+        </w:rPr>
+      </w:pPr>
+      <w:r>
+        <w:rPr>
+          <w:lang w:val="en-US"/>
+        </w:rPr>
+        <w:t>When the user enters an abbreviation into the Add new top-level organization dialog:</w:t>
+      </w:r>
+    </w:p>
+    <w:p>
+      <w:pPr>
+        <w:rPr>
+          <w:lang w:val="en-US"/>
+        </w:rPr>
+      </w:pPr>
+      <w:r>
+        <w:rPr>
+          <w:lang w:val="en-US"/>
+        </w:rPr>
+        <w:t xml:space="preserve">Ajax request: </w:t>
+      </w:r>
+      <w:r>
+        <w:rPr>
+          <w:rStyle w:val="Code"/>
+        </w:rPr>
+        <w:t>GET /Admin/</w:t>
+      </w:r>
+      <w:proofErr w:type="spellStart"/>
+      <w:r>
+        <w:rPr>
+          <w:rStyle w:val="Code"/>
+        </w:rPr>
+        <w:t>TopOrgs</w:t>
+      </w:r>
+      <w:proofErr w:type="gramStart"/>
+      <w:r>
+        <w:rPr>
+          <w:rStyle w:val="Code"/>
+        </w:rPr>
+        <w:t>?Abbreviation</w:t>
+      </w:r>
+      <w:proofErr w:type="spellEnd"/>
+      <w:proofErr w:type="gramEnd"/>
+      <w:r>
+        <w:rPr>
+          <w:rStyle w:val="Code"/>
+        </w:rPr>
+        <w:t>={name}</w:t>
+      </w:r>
+    </w:p>
+    <w:p>
+      <w:pPr>
+        <w:rPr>
+          <w:lang w:val="en-US"/>
+        </w:rPr>
+      </w:pPr>
+      <w:r>
+        <w:rPr>
+          <w:lang w:val="en-US"/>
+        </w:rPr>
+        <w:t>Ajax response: JSON which contains whether an organization exists with the given abbreviation.</w:t>
+      </w:r>
+    </w:p>
+    <w:p>
+      <w:pPr>
+        <w:rPr>
+          <w:lang w:val="en-US"/>
+        </w:rPr>
+      </w:pPr>
+      <w:r>
+        <w:rPr>
+          <w:lang w:val="en-US"/>
+        </w:rPr>
+        <w:t xml:space="preserve">When the user clicks the </w:t>
+      </w:r>
+      <w:r>
+        <w:rPr>
+          <w:rStyle w:val="UI"/>
+        </w:rPr>
+        <w:t>Add</w:t>
+      </w:r>
+      <w:r>
+        <w:rPr>
+          <w:lang w:val="en-US"/>
+        </w:rPr>
+        <w:t xml:space="preserve"> button:</w:t>
+      </w:r>
+    </w:p>
+    <w:p>
+      <w:pPr>
+        <w:rPr>
+          <w:lang w:val="en-US"/>
+        </w:rPr>
+      </w:pPr>
+      <w:r>
+        <w:rPr>
+          <w:lang w:val="en-US"/>
+        </w:rPr>
+        <w:t xml:space="preserve">Ajax request: </w:t>
+      </w:r>
+      <w:r>
+        <w:rPr>
+          <w:rStyle w:val="Code"/>
+        </w:rPr>
+        <w:t>PUT /Admin/</w:t>
+      </w:r>
+      <w:proofErr w:type="spellStart"/>
+      <w:r>
+        <w:rPr>
+          <w:rStyle w:val="Code"/>
+        </w:rPr>
+        <w:t>TopOrgs</w:t>
+      </w:r>
+      <w:proofErr w:type="spellEnd"/>
+    </w:p>
+    <w:p>
+      <w:pPr>
+        <w:rPr>
+          <w:lang w:val="en-US"/>
+        </w:rPr>
+      </w:pPr>
+      <w:r>
+        <w:rPr>
+          <w:lang w:val="en-US"/>
+        </w:rPr>
+        <w:t>The request body contains the name and the abbreviation of the new organization.</w:t>
+      </w:r>
+    </w:p>
+    <w:p>
+      <w:pPr>
+        <w:rPr>
+          <w:lang w:val="en-US"/>
+        </w:rPr>
+      </w:pPr>
+      <w:r>
+        <w:rPr>
+          <w:lang w:val="en-US"/>
+        </w:rPr>
+        <w:t>Ajax response: JSON which contains the result of the operation.</w:t>
+      </w:r>
+    </w:p>
+    <w:p>
+      <w:pPr>
+        <w:pStyle w:val="Heading2"/>
+        <w:rPr>
+          <w:lang w:val="en-US"/>
+        </w:rPr>
+      </w:pPr>
+      <w:r>
+        <w:rPr>
+          <w:lang w:val="en-US"/>
+        </w:rPr>
+        <w:t>The Error log page</w:t>
+      </w:r>
+    </w:p>
+    <w:p>
+      <w:pPr>
+        <w:rPr>
+          <w:lang w:val="en-US"/>
+        </w:rPr>
+      </w:pPr>
+      <w:r>
+        <w:rPr>
+          <w:lang w:val="en-US"/>
+        </w:rPr>
+        <w:t>When the page is loaded:</w:t>
+      </w:r>
+    </w:p>
+    <w:p>
+      <w:pPr>
+        <w:rPr>
+          <w:lang w:val="en-US"/>
+        </w:rPr>
+      </w:pPr>
+      <w:r>
+        <w:rPr>
+          <w:lang w:val="en-US"/>
+        </w:rPr>
+        <w:t xml:space="preserve">Request: </w:t>
+      </w:r>
+      <w:r>
+        <w:rPr>
+          <w:rStyle w:val="Code"/>
+        </w:rPr>
+        <w:t>GET /Admin/</w:t>
+      </w:r>
+      <w:proofErr w:type="spellStart"/>
+      <w:r>
+        <w:rPr>
+          <w:rStyle w:val="Code"/>
+        </w:rPr>
+        <w:t>ErrorLog</w:t>
+      </w:r>
+      <w:proofErr w:type="spellEnd"/>
+    </w:p>
+    <w:p>
+      <w:pPr>
+        <w:rPr>
+          <w:lang w:val="en-US"/>
+        </w:rPr>
+      </w:pPr>
+      <w:r>
+        <w:rPr>
+          <w:lang w:val="en-US"/>
+        </w:rPr>
+        <w:t>Response: the full HTML markup of the page.</w:t>
+      </w:r>
+    </w:p>
+    <w:p>
+      <w:pPr>
+        <w:rPr>
+          <w:lang w:val="en-US"/>
+        </w:rPr>
+      </w:pPr>
+      <w:r>
+        <w:rPr>
+          <w:lang w:val="en-US"/>
+        </w:rPr>
+        <w:lastRenderedPageBreak/>
+        <w:t xml:space="preserve">When the user clicks </w:t>
+      </w:r>
+      <w:r>
+        <w:rPr>
+          <w:lang w:val="en-US"/>
+        </w:rPr>
+        <w:t>one error log entry:</w:t>
+      </w:r>
+    </w:p>
+    <w:p>
+      <w:pPr>
+        <w:rPr>
+          <w:lang w:val="en-US"/>
+        </w:rPr>
+      </w:pPr>
+      <w:r>
+        <w:rPr>
+          <w:lang w:val="en-US"/>
+        </w:rPr>
+        <w:t xml:space="preserve">Ajax request: </w:t>
+      </w:r>
+      <w:r>
+        <w:rPr>
+          <w:rStyle w:val="Code"/>
+        </w:rPr>
+        <w:t>GET /Admin/</w:t>
+      </w:r>
+      <w:proofErr w:type="spellStart"/>
+      <w:r>
+        <w:rPr>
+          <w:rStyle w:val="Code"/>
+        </w:rPr>
+        <w:t>ErrorLog</w:t>
+      </w:r>
+      <w:proofErr w:type="spellEnd"/>
+      <w:proofErr w:type="gramStart"/>
+      <w:r>
+        <w:rPr>
+          <w:rStyle w:val="Code"/>
+        </w:rPr>
+        <w:t>/{</w:t>
+      </w:r>
+      <w:proofErr w:type="gramEnd"/>
+      <w:r>
+        <w:rPr>
+          <w:rStyle w:val="Code"/>
+        </w:rPr>
+        <w:t>ID}</w:t>
+      </w:r>
+    </w:p>
+    <w:p>
+      <w:pPr>
+        <w:rPr>
+          <w:lang w:val="en-US"/>
+        </w:rPr>
+      </w:pPr>
+      <w:r>
+        <w:rPr>
+          <w:lang w:val="en-US"/>
+        </w:rPr>
+        <w:t>Ajax response: JSON which contains the details of the error log entry.</w:t>
+      </w:r>
+    </w:p>
+    <w:p>
+      <w:pPr>
+        <w:pStyle w:val="Heading2"/>
+        <w:rPr>
+          <w:lang w:val="en-US"/>
+        </w:rPr>
+      </w:pPr>
+      <w:r>
+        <w:rPr>
+          <w:lang w:val="en-US"/>
+        </w:rPr>
+        <w:t>The Activity log page</w:t>
+      </w:r>
+    </w:p>
+    <w:p>
+      <w:pPr>
+        <w:rPr>
+          <w:lang w:val="en-US"/>
+        </w:rPr>
+      </w:pPr>
+      <w:r>
+        <w:rPr>
+          <w:lang w:val="en-US"/>
+        </w:rPr>
+        <w:t>When the page is loaded:</w:t>
+      </w:r>
+    </w:p>
+    <w:p>
+      <w:pPr>
+        <w:rPr>
+          <w:lang w:val="en-US"/>
+        </w:rPr>
+      </w:pPr>
+      <w:r>
+        <w:rPr>
+          <w:lang w:val="en-US"/>
+        </w:rPr>
+        <w:t xml:space="preserve">Request: </w:t>
+      </w:r>
+      <w:r>
+        <w:rPr>
+          <w:rStyle w:val="Code"/>
+        </w:rPr>
+        <w:t>GET /Admin/</w:t>
+      </w:r>
+      <w:proofErr w:type="spellStart"/>
+      <w:r>
+        <w:rPr>
+          <w:rStyle w:val="Code"/>
+        </w:rPr>
+        <w:t>Activity</w:t>
+      </w:r>
+      <w:r>
+        <w:rPr>
+          <w:rStyle w:val="Code"/>
+        </w:rPr>
+        <w:t>Log</w:t>
+      </w:r>
+      <w:proofErr w:type="spellEnd"/>
+    </w:p>
+    <w:p>
+      <w:pPr>
+        <w:rPr>
+          <w:lang w:val="en-US"/>
+        </w:rPr>
+      </w:pPr>
+      <w:r>
+        <w:rPr>
+          <w:lang w:val="en-US"/>
+        </w:rPr>
+        <w:t>Response: the full HTML markup of the page.</w:t>
+      </w:r>
+    </w:p>
+    <w:p>
+      <w:pPr>
+        <w:rPr>
+          <w:lang w:val="en-US"/>
+        </w:rPr>
+      </w:pPr>
+    </w:p>
+    <w:p>
+      <w:pPr>
+        <w:pStyle w:val="Heading2"/>
+        <w:rPr>
+          <w:lang w:val="en-US"/>
+        </w:rPr>
+      </w:pPr>
+      <w:r>
+        <w:rPr>
+          <w:lang w:val="en-US"/>
+        </w:rPr>
+        <w:t xml:space="preserve">The Edit the </w:t>
+      </w:r>
+      <w:proofErr w:type="gramStart"/>
+      <w:r>
+        <w:rPr>
+          <w:lang w:val="en-US"/>
+        </w:rPr>
+        <w:t>About</w:t>
+      </w:r>
+      <w:proofErr w:type="gramEnd"/>
+      <w:r>
+        <w:rPr>
+          <w:lang w:val="en-US"/>
+        </w:rPr>
+        <w:t xml:space="preserve"> us page</w:t>
+      </w:r>
+    </w:p>
+    <w:p>
+      <w:pPr>
+        <w:rPr>
+          <w:lang w:val="en-US"/>
+        </w:rPr>
+      </w:pPr>
+      <w:r>
+        <w:rPr>
+          <w:lang w:val="en-US"/>
+        </w:rPr>
+        <w:t>When the page is loaded:</w:t>
+      </w:r>
+    </w:p>
+    <w:p>
+      <w:pPr>
+        <w:rPr>
+          <w:lang w:val="en-US"/>
+        </w:rPr>
+      </w:pPr>
+      <w:r>
+        <w:rPr>
+          <w:lang w:val="en-US"/>
+        </w:rPr>
+        <w:t xml:space="preserve">Request: </w:t>
+      </w:r>
+      <w:r>
+        <w:rPr>
+          <w:rStyle w:val="Code"/>
+        </w:rPr>
+        <w:t>GET /Admin/</w:t>
+      </w:r>
+      <w:proofErr w:type="spellStart"/>
+      <w:r>
+        <w:rPr>
+          <w:rStyle w:val="Code"/>
+        </w:rPr>
+        <w:t>EditAboutUs</w:t>
+      </w:r>
+      <w:proofErr w:type="spellEnd"/>
+    </w:p>
+    <w:p>
+      <w:pPr>
+        <w:rPr>
+          <w:lang w:val="en-US"/>
+        </w:rPr>
+      </w:pPr>
+      <w:r>
+        <w:rPr>
+          <w:lang w:val="en-US"/>
+        </w:rPr>
+        <w:t>Response: the full HTML markup of the page.</w:t>
+      </w:r>
+    </w:p>
+    <w:p>
+      <w:pPr>
+        <w:rPr>
+          <w:lang w:val="en-US"/>
+        </w:rPr>
+      </w:pPr>
+      <w:r>
+        <w:rPr>
+          <w:lang w:val="en-US"/>
+        </w:rPr>
+        <w:t xml:space="preserve">When the user clicks the </w:t>
+      </w:r>
+      <w:r>
+        <w:rPr>
+          <w:rStyle w:val="UI"/>
+        </w:rPr>
+        <w:t>Save</w:t>
+      </w:r>
+      <w:r>
+        <w:rPr>
+          <w:lang w:val="en-US"/>
+        </w:rPr>
+        <w:t xml:space="preserve"> button:</w:t>
+      </w:r>
+    </w:p>
+    <w:p>
+      <w:pPr>
+        <w:rPr>
+          <w:lang w:val="en-US"/>
+        </w:rPr>
+      </w:pPr>
+      <w:r>
+        <w:rPr>
+          <w:lang w:val="en-US"/>
+        </w:rPr>
+        <w:t xml:space="preserve">Ajax request: </w:t>
+      </w:r>
+      <w:r>
+        <w:rPr>
+          <w:rStyle w:val="Code"/>
+        </w:rPr>
+        <w:t>POST /Admin/</w:t>
+      </w:r>
+      <w:proofErr w:type="spellStart"/>
+      <w:r>
+        <w:rPr>
+          <w:rStyle w:val="Code"/>
+        </w:rPr>
+        <w:t>EditAboutUs</w:t>
+      </w:r>
+      <w:proofErr w:type="spellEnd"/>
+    </w:p>
+    <w:p>
+      <w:pPr>
+        <w:rPr>
+          <w:lang w:val="en-US"/>
+        </w:rPr>
+      </w:pPr>
+      <w:r>
+        <w:rPr>
+          <w:lang w:val="en-US"/>
+        </w:rPr>
+        <w:t>The request body contains the new content of the About Us page.</w:t>
+      </w:r>
+    </w:p>
+    <w:p>
+      <w:pPr>
+        <w:rPr>
+          <w:lang w:val="en-US"/>
+        </w:rPr>
+      </w:pPr>
+      <w:r>
+        <w:rPr>
+          <w:lang w:val="en-US"/>
+        </w:rPr>
+        <w:t>Ajax response: JSON which contains the result of the operation.</w:t>
+      </w:r>
+    </w:p>
+    <w:p>
+      <w:pPr>
+        <w:pStyle w:val="Heading2"/>
+        <w:rPr>
+          <w:lang w:val="en-US"/>
+        </w:rPr>
+      </w:pPr>
+      <w:r>
+        <w:rPr>
+          <w:lang w:val="en-US"/>
+        </w:rPr>
+        <w:t xml:space="preserve">The Edit the </w:t>
+      </w:r>
+      <w:proofErr w:type="spellStart"/>
+      <w:r>
+        <w:rPr>
+          <w:lang w:val="en-US"/>
+        </w:rPr>
+        <w:t>Newsetters</w:t>
+      </w:r>
+      <w:proofErr w:type="spellEnd"/>
+      <w:r>
+        <w:rPr>
+          <w:lang w:val="en-US"/>
+        </w:rPr>
+        <w:t xml:space="preserve"> sec</w:t>
+      </w:r>
+      <w:r>
+        <w:rPr>
+          <w:lang w:val="en-US"/>
+        </w:rPr>
+        <w:t>t</w:t>
+      </w:r>
+      <w:r>
+        <w:rPr>
+          <w:lang w:val="en-US"/>
+        </w:rPr>
+        <w:t xml:space="preserve">ion on the Home page </w:t>
+      </w:r>
+      <w:proofErr w:type="spellStart"/>
+      <w:r>
+        <w:rPr>
+          <w:lang w:val="en-US"/>
+        </w:rPr>
+        <w:t>page</w:t>
+      </w:r>
+      <w:proofErr w:type="spellEnd"/>
+    </w:p>
+    <w:p>
+      <w:pPr>
+        <w:rPr>
+          <w:lang w:val="en-US"/>
+        </w:rPr>
+      </w:pPr>
+      <w:r>
+        <w:rPr>
+          <w:lang w:val="en-US"/>
+        </w:rPr>
+        <w:t>When the page is loaded:</w:t>
+      </w:r>
+    </w:p>
+    <w:p>
+      <w:pPr>
+        <w:rPr>
+          <w:lang w:val="en-US"/>
+        </w:rPr>
+      </w:pPr>
+      <w:r>
+        <w:rPr>
+          <w:lang w:val="en-US"/>
+        </w:rPr>
+        <w:t xml:space="preserve">Request: </w:t>
+      </w:r>
+      <w:r>
+        <w:rPr>
+          <w:rStyle w:val="Code"/>
+        </w:rPr>
+        <w:t>GET /Admin/</w:t>
+      </w:r>
+      <w:proofErr w:type="spellStart"/>
+      <w:r>
+        <w:rPr>
+          <w:rStyle w:val="Code"/>
+        </w:rPr>
+        <w:t>Edit</w:t>
+      </w:r>
+      <w:r>
+        <w:rPr>
+          <w:rStyle w:val="Code"/>
+        </w:rPr>
+        <w:t>Newsletters</w:t>
+      </w:r>
+      <w:proofErr w:type="spellEnd"/>
+    </w:p>
+    <w:p>
+      <w:pPr>
+        <w:rPr>
+          <w:lang w:val="en-US"/>
+        </w:rPr>
+      </w:pPr>
+      <w:r>
+        <w:rPr>
+          <w:lang w:val="en-US"/>
+        </w:rPr>
+        <w:t>Response: the full HTML markup of the page.</w:t>
+      </w:r>
+    </w:p>
+    <w:p>
+      <w:pPr>
+        <w:rPr>
+          <w:lang w:val="en-US"/>
+        </w:rPr>
+      </w:pPr>
+      <w:r>
+        <w:rPr>
+          <w:lang w:val="en-US"/>
+        </w:rPr>
+        <w:t xml:space="preserve">When the user clicks the </w:t>
+      </w:r>
+      <w:r>
+        <w:rPr>
+          <w:rStyle w:val="UI"/>
+        </w:rPr>
+        <w:t>Save</w:t>
+      </w:r>
+      <w:r>
+        <w:rPr>
+          <w:lang w:val="en-US"/>
+        </w:rPr>
+        <w:t xml:space="preserve"> button:</w:t>
+      </w:r>
+    </w:p>
+    <w:p>
+      <w:pPr>
+        <w:rPr>
+          <w:lang w:val="en-US"/>
+        </w:rPr>
+      </w:pPr>
+      <w:r>
+        <w:rPr>
+          <w:lang w:val="en-US"/>
+        </w:rPr>
+        <w:t xml:space="preserve">Ajax request: </w:t>
+      </w:r>
+      <w:r>
+        <w:rPr>
+          <w:rStyle w:val="Code"/>
+        </w:rPr>
+        <w:t>POST /Admin/</w:t>
+      </w:r>
+      <w:proofErr w:type="spellStart"/>
+      <w:r>
+        <w:rPr>
+          <w:rStyle w:val="Code"/>
+        </w:rPr>
+        <w:t>EditNewsletters</w:t>
+      </w:r>
+      <w:proofErr w:type="spellEnd"/>
+    </w:p>
+    <w:p>
+      <w:pPr>
+        <w:rPr>
+          <w:lang w:val="en-US"/>
+        </w:rPr>
+      </w:pPr>
+      <w:r>
+        <w:rPr>
+          <w:lang w:val="en-US"/>
+        </w:rPr>
+        <w:t>The request body contains the new content of the Newsletters section on the Home page.</w:t>
       </w:r>
     </w:p>
     <w:p>

</xml_diff>